<commit_message>
11 update typora compatible latex equatinos
</commit_message>
<xml_diff>
--- a/release_02SEP2022/Cpp-Technical-Note.docx
+++ b/release_02SEP2022/Cpp-Technical-Note.docx
@@ -14785,14 +14785,102 @@
         <w:t xml:space="preserve">Two's complement (or twos-complement-notation)</w:t>
       </w:r>
       <w:r>
-        <w:t xml:space="preserve">. Range is $[-2^{n-1}, 2^{n-1}-1]$. Positive numbers are represented in the usual way. The most significant bit of the sign is set to 0</w:t>
-      </w:r>
-      <w:r>
-        <w:br/>
-      </w:r>
-      <w:r>
-        <w:t xml:space="preserve">negative numbers are obtained as (reverse bits(number)+1) in ASM instruction notation for x86 sounds like a NEG operation</w:t>
-      </w:r>
+        <w:t xml:space="preserve">. Range is:</w:t>
+      </w:r>
+      <w:r>
+        <w:t xml:space="preserve"> </w:t>
+      </w:r>
+    </w:p>
+    <w:p>
+      <w:pPr>
+        <w:pStyle w:val="Compact"/>
+      </w:pPr>
+      <m:oMathPara>
+        <m:oMathParaPr>
+          <m:jc m:val="center"/>
+        </m:oMathParaPr>
+        <m:oMath>
+          <m:d>
+            <m:dPr>
+              <m:begChr m:val="["/>
+              <m:endChr m:val="]"/>
+              <m:sepChr m:val=""/>
+              <m:grow/>
+            </m:dPr>
+            <m:e>
+              <m:r>
+                <m:rPr>
+                  <m:sty m:val="p"/>
+                </m:rPr>
+                <m:t>−</m:t>
+              </m:r>
+              <m:sSup>
+                <m:e>
+                  <m:r>
+                    <m:t>2</m:t>
+                  </m:r>
+                </m:e>
+                <m:sup>
+                  <m:r>
+                    <m:t>n</m:t>
+                  </m:r>
+                  <m:r>
+                    <m:rPr>
+                      <m:sty m:val="p"/>
+                    </m:rPr>
+                    <m:t>−</m:t>
+                  </m:r>
+                  <m:r>
+                    <m:t>1</m:t>
+                  </m:r>
+                </m:sup>
+              </m:sSup>
+              <m:r>
+                <m:rPr>
+                  <m:sty m:val="p"/>
+                </m:rPr>
+                <m:t>,</m:t>
+              </m:r>
+              <m:sSup>
+                <m:e>
+                  <m:r>
+                    <m:t>2</m:t>
+                  </m:r>
+                </m:e>
+                <m:sup>
+                  <m:r>
+                    <m:t>n</m:t>
+                  </m:r>
+                  <m:r>
+                    <m:rPr>
+                      <m:sty m:val="p"/>
+                    </m:rPr>
+                    <m:t>−</m:t>
+                  </m:r>
+                  <m:r>
+                    <m:t>1</m:t>
+                  </m:r>
+                </m:sup>
+              </m:sSup>
+              <m:r>
+                <m:rPr>
+                  <m:sty m:val="p"/>
+                </m:rPr>
+                <m:t>−</m:t>
+              </m:r>
+              <m:r>
+                <m:t>1</m:t>
+              </m:r>
+            </m:e>
+          </m:d>
+          <m:r>
+            <m:rPr>
+              <m:sty m:val="p"/>
+            </m:rPr>
+            <m:t>.</m:t>
+          </m:r>
+        </m:oMath>
+      </m:oMathPara>
     </w:p>
     <w:p>
       <w:pPr>
@@ -14802,6 +14890,23 @@
         </w:numPr>
       </w:pPr>
       <w:r>
+        <w:t xml:space="preserve">Positive numbers are represented in the usual way. The most significant bit of the sign is set to 0</w:t>
+      </w:r>
+      <w:r>
+        <w:br/>
+      </w:r>
+      <w:r>
+        <w:t xml:space="preserve">negative numbers are obtained as (reverse bits(number)+1) in ASM instruction notation for x86 sounds like a NEG operation</w:t>
+      </w:r>
+    </w:p>
+    <w:p>
+      <w:pPr>
+        <w:numPr>
+          <w:ilvl w:val="0"/>
+          <w:numId w:val="1000"/>
+        </w:numPr>
+      </w:pPr>
+      <w:r>
         <w:t xml:space="preserve"> </w:t>
       </w:r>
       <w:r>
@@ -14832,11 +14937,119 @@
         <w:t xml:space="preserve">One's complement (or ones-complement-notation)</w:t>
       </w:r>
       <w:r>
-        <w:t xml:space="preserve">. Range is $[-2^{n-1}+1, 2^{n-1}-1]$.</w:t>
-      </w:r>
-      <w:r>
-        <w:br/>
-      </w:r>
+        <w:t xml:space="preserve">. Range is:</w:t>
+      </w:r>
+      <w:r>
+        <w:t xml:space="preserve"> </w:t>
+      </w:r>
+    </w:p>
+    <w:p>
+      <w:pPr>
+        <w:pStyle w:val="Compact"/>
+      </w:pPr>
+      <m:oMathPara>
+        <m:oMathParaPr>
+          <m:jc m:val="center"/>
+        </m:oMathParaPr>
+        <m:oMath>
+          <m:d>
+            <m:dPr>
+              <m:begChr m:val="["/>
+              <m:endChr m:val="]"/>
+              <m:sepChr m:val=""/>
+              <m:grow/>
+            </m:dPr>
+            <m:e>
+              <m:r>
+                <m:rPr>
+                  <m:sty m:val="p"/>
+                </m:rPr>
+                <m:t>−</m:t>
+              </m:r>
+              <m:sSup>
+                <m:e>
+                  <m:r>
+                    <m:t>2</m:t>
+                  </m:r>
+                </m:e>
+                <m:sup>
+                  <m:r>
+                    <m:t>n</m:t>
+                  </m:r>
+                  <m:r>
+                    <m:rPr>
+                      <m:sty m:val="p"/>
+                    </m:rPr>
+                    <m:t>−</m:t>
+                  </m:r>
+                  <m:r>
+                    <m:t>1</m:t>
+                  </m:r>
+                </m:sup>
+              </m:sSup>
+              <m:r>
+                <m:rPr>
+                  <m:sty m:val="p"/>
+                </m:rPr>
+                <m:t>+</m:t>
+              </m:r>
+              <m:r>
+                <m:t>1</m:t>
+              </m:r>
+              <m:r>
+                <m:rPr>
+                  <m:sty m:val="p"/>
+                </m:rPr>
+                <m:t>,</m:t>
+              </m:r>
+              <m:sSup>
+                <m:e>
+                  <m:r>
+                    <m:t>2</m:t>
+                  </m:r>
+                </m:e>
+                <m:sup>
+                  <m:r>
+                    <m:t>n</m:t>
+                  </m:r>
+                  <m:r>
+                    <m:rPr>
+                      <m:sty m:val="p"/>
+                    </m:rPr>
+                    <m:t>−</m:t>
+                  </m:r>
+                  <m:r>
+                    <m:t>1</m:t>
+                  </m:r>
+                </m:sup>
+              </m:sSup>
+              <m:r>
+                <m:rPr>
+                  <m:sty m:val="p"/>
+                </m:rPr>
+                <m:t>−</m:t>
+              </m:r>
+              <m:r>
+                <m:t>1</m:t>
+              </m:r>
+            </m:e>
+          </m:d>
+          <m:r>
+            <m:rPr>
+              <m:sty m:val="p"/>
+            </m:rPr>
+            <m:t>.</m:t>
+          </m:r>
+        </m:oMath>
+      </m:oMathPara>
+    </w:p>
+    <w:p>
+      <w:pPr>
+        <w:numPr>
+          <w:ilvl w:val="0"/>
+          <w:numId w:val="1000"/>
+        </w:numPr>
+      </w:pPr>
       <w:r>
         <w:t xml:space="preserve">Negative numbers are the complement of all bits of the corresponding positive number. In this representation, positive and negative zero are possible. And that representation has one number less than</w:t>
       </w:r>
@@ -14869,11 +15082,145 @@
         <w:t xml:space="preserve">Signed integer representation (or sign-magnitude-notation)</w:t>
       </w:r>
       <w:r>
-        <w:t xml:space="preserve">. Range is $[-2^{(n-1)}+1, +2^{(n-1)}-1]$</w:t>
-      </w:r>
-      <w:r>
-        <w:br/>
-      </w:r>
+        <w:t xml:space="preserve">. Range is:</w:t>
+      </w:r>
+      <w:r>
+        <w:t xml:space="preserve"> </w:t>
+      </w:r>
+    </w:p>
+    <w:p>
+      <w:pPr>
+        <w:pStyle w:val="Compact"/>
+      </w:pPr>
+      <m:oMathPara>
+        <m:oMathParaPr>
+          <m:jc m:val="center"/>
+        </m:oMathParaPr>
+        <m:oMath>
+          <m:d>
+            <m:dPr>
+              <m:begChr m:val="["/>
+              <m:endChr m:val="]"/>
+              <m:sepChr m:val=""/>
+              <m:grow/>
+            </m:dPr>
+            <m:e>
+              <m:r>
+                <m:rPr>
+                  <m:sty m:val="p"/>
+                </m:rPr>
+                <m:t>−</m:t>
+              </m:r>
+              <m:sSup>
+                <m:e>
+                  <m:r>
+                    <m:t>2</m:t>
+                  </m:r>
+                </m:e>
+                <m:sup>
+                  <m:d>
+                    <m:dPr>
+                      <m:begChr m:val="("/>
+                      <m:endChr m:val=")"/>
+                      <m:sepChr m:val=""/>
+                      <m:grow/>
+                    </m:dPr>
+                    <m:e>
+                      <m:r>
+                        <m:t>n</m:t>
+                      </m:r>
+                      <m:r>
+                        <m:rPr>
+                          <m:sty m:val="p"/>
+                        </m:rPr>
+                        <m:t>−</m:t>
+                      </m:r>
+                      <m:r>
+                        <m:t>1</m:t>
+                      </m:r>
+                    </m:e>
+                  </m:d>
+                </m:sup>
+              </m:sSup>
+              <m:r>
+                <m:rPr>
+                  <m:sty m:val="p"/>
+                </m:rPr>
+                <m:t>+</m:t>
+              </m:r>
+              <m:r>
+                <m:t>1</m:t>
+              </m:r>
+              <m:r>
+                <m:rPr>
+                  <m:sty m:val="p"/>
+                </m:rPr>
+                <m:t>,</m:t>
+              </m:r>
+              <m:r>
+                <m:rPr>
+                  <m:sty m:val="p"/>
+                </m:rPr>
+                <m:t>+</m:t>
+              </m:r>
+              <m:sSup>
+                <m:e>
+                  <m:r>
+                    <m:t>2</m:t>
+                  </m:r>
+                </m:e>
+                <m:sup>
+                  <m:d>
+                    <m:dPr>
+                      <m:begChr m:val="("/>
+                      <m:endChr m:val=")"/>
+                      <m:sepChr m:val=""/>
+                      <m:grow/>
+                    </m:dPr>
+                    <m:e>
+                      <m:r>
+                        <m:t>n</m:t>
+                      </m:r>
+                      <m:r>
+                        <m:rPr>
+                          <m:sty m:val="p"/>
+                        </m:rPr>
+                        <m:t>−</m:t>
+                      </m:r>
+                      <m:r>
+                        <m:t>1</m:t>
+                      </m:r>
+                    </m:e>
+                  </m:d>
+                </m:sup>
+              </m:sSup>
+              <m:r>
+                <m:rPr>
+                  <m:sty m:val="p"/>
+                </m:rPr>
+                <m:t>−</m:t>
+              </m:r>
+              <m:r>
+                <m:t>1</m:t>
+              </m:r>
+            </m:e>
+          </m:d>
+          <m:r>
+            <m:rPr>
+              <m:sty m:val="p"/>
+            </m:rPr>
+            <m:t>.</m:t>
+          </m:r>
+        </m:oMath>
+      </m:oMathPara>
+    </w:p>
+    <w:p>
+      <w:pPr>
+        <w:numPr>
+          <w:ilvl w:val="0"/>
+          <w:numId w:val="1000"/>
+        </w:numPr>
+      </w:pPr>
       <w:r>
         <w:t xml:space="preserve">The representation of the modulus of negative and positive numbers is identical. The sign of the number is stored in the most significant bit.</w:t>
       </w:r>

</xml_diff>

<commit_message>
add reference to godbolt.org
</commit_message>
<xml_diff>
--- a/release_02SEP2022/Cpp-Technical-Note.docx
+++ b/release_02SEP2022/Cpp-Technical-Note.docx
@@ -8847,7 +8847,7 @@
       </w:r>
     </w:p>
     <w:bookmarkEnd w:id="73"/>
-    <w:bookmarkStart w:id="94" w:name="stages-of-source-code-translation-in-c"/>
+    <w:bookmarkStart w:id="95" w:name="stages-of-source-code-translation-in-c"/>
     <w:p>
       <w:pPr>
         <w:pStyle w:val="Heading1"/>
@@ -9300,7 +9300,7 @@
       </w:r>
     </w:p>
     <w:bookmarkEnd w:id="81"/>
-    <w:bookmarkStart w:id="93" w:name="the-compiler-and-linker-details"/>
+    <w:bookmarkStart w:id="94" w:name="the-compiler-and-linker-details"/>
     <w:p>
       <w:pPr>
         <w:pStyle w:val="Heading2"/>
@@ -10159,7 +10159,7 @@
       </w:r>
     </w:p>
     <w:bookmarkEnd w:id="89"/>
-    <w:bookmarkStart w:id="92" w:name="calling-assembler-program"/>
+    <w:bookmarkStart w:id="93" w:name="calling-assembler-program"/>
     <w:p>
       <w:pPr>
         <w:pStyle w:val="Heading3"/>
@@ -10294,7 +10294,7 @@
         <w:pStyle w:val="BodyText"/>
       </w:pPr>
       <w:r>
-        <w:t xml:space="preserve">The</w:t>
+        <w:t xml:space="preserve">The Assembly code by itself obey Instruction Set Architecture</w:t>
       </w:r>
       <w:r>
         <w:t xml:space="preserve"> </w:t>
@@ -10307,16 +10307,60 @@
         <w:t xml:space="preserve">ISA</w:t>
       </w:r>
       <w:r>
+        <w:t xml:space="preserve">. The</w:t>
+      </w:r>
+      <w:r>
+        <w:t xml:space="preserve"> </w:t>
+      </w:r>
+      <w:r>
+        <w:rPr>
+          <w:iCs/>
+          <w:i/>
+        </w:rPr>
+        <w:t xml:space="preserve">ISA</w:t>
+      </w:r>
+      <w:r>
         <w:t xml:space="preserve"> </w:t>
       </w:r>
       <w:r>
         <w:t xml:space="preserve">specifies instructions, register, memory architecture, data types, and control flow mechanisms. The ISA connects physical Hardware designed by Electrical Engineering (EE) with the Software constructed by Computer Science (CS). The particular implementation of ISA is called Microarchitecture in Electrical Engineering(EE) terminology. Different vendors can provide the support of the same ISA, but Microarchitecture is typically under NDA.</w:t>
       </w:r>
-    </w:p>
-    <w:bookmarkEnd w:id="92"/>
+      <w:r>
+        <w:br/>
+      </w:r>
+      <w:r>
+        <w:t xml:space="preserve">The Microarchitecture is the lowest level of computation and it's under the responsibility of Electrical Engineers, not Computer Science people.</w:t>
+      </w:r>
+    </w:p>
+    <w:p>
+      <w:pPr>
+        <w:pStyle w:val="BodyText"/>
+      </w:pPr>
+      <w:r>
+        <w:t xml:space="preserve">There are online tools such as [11]</w:t>
+      </w:r>
+      <w:r>
+        <w:t xml:space="preserve"> </w:t>
+      </w:r>
+      <w:hyperlink r:id="rId92">
+        <w:r>
+          <w:rPr>
+            <w:rStyle w:val="Hyperlink"/>
+          </w:rPr>
+          <w:t xml:space="preserve">Compiler Explorer</w:t>
+        </w:r>
+      </w:hyperlink>
+      <w:r>
+        <w:t xml:space="preserve"> </w:t>
+      </w:r>
+      <w:r>
+        <w:t xml:space="preserve">that allows demonstrate Assembly code during using various compilers for C++ online and can be very usefull for educational purposes and via using color show correspondence between C++ code and Assembly code.</w:t>
+      </w:r>
+    </w:p>
     <w:bookmarkEnd w:id="93"/>
     <w:bookmarkEnd w:id="94"/>
-    <w:bookmarkStart w:id="97" w:name="linkage"/>
+    <w:bookmarkEnd w:id="95"/>
+    <w:bookmarkStart w:id="98" w:name="linkage"/>
     <w:p>
       <w:pPr>
         <w:pStyle w:val="Heading1"/>
@@ -10381,7 +10425,7 @@
       <w:r>
         <w:t xml:space="preserve"> </w:t>
       </w:r>
-      <w:hyperlink r:id="rId95">
+      <w:hyperlink r:id="rId96">
         <w:r>
           <w:rPr>
             <w:rStyle w:val="Hyperlink"/>
@@ -10398,7 +10442,7 @@
       <w:r>
         <w:t xml:space="preserve"> </w:t>
       </w:r>
-      <w:hyperlink r:id="rId96">
+      <w:hyperlink r:id="rId97">
         <w:r>
           <w:rPr>
             <w:rStyle w:val="Hyperlink"/>
@@ -10417,8 +10461,8 @@
         </w:pict>
       </w:r>
     </w:p>
-    <w:bookmarkEnd w:id="97"/>
-    <w:bookmarkStart w:id="99" w:name="what-is-impossible-even-in-cc"/>
+    <w:bookmarkEnd w:id="98"/>
+    <w:bookmarkStart w:id="100" w:name="what-is-impossible-even-in-cc"/>
     <w:p>
       <w:pPr>
         <w:pStyle w:val="Heading1"/>
@@ -10468,7 +10512,7 @@
       <w:r>
         <w:t xml:space="preserve"> </w:t>
       </w:r>
-      <w:hyperlink r:id="rId98">
+      <w:hyperlink r:id="rId99">
         <w:r>
           <w:rPr>
             <w:rStyle w:val="Hyperlink"/>
@@ -10483,8 +10527,8 @@
         <w:t xml:space="preserve">([8]), said that the possibility had been considered several times, but each time they decided that the likely problems outweighed the potential benefits.</w:t>
       </w:r>
     </w:p>
-    <w:bookmarkEnd w:id="99"/>
-    <w:bookmarkStart w:id="101" w:name="for-people-new-to-c"/>
+    <w:bookmarkEnd w:id="100"/>
+    <w:bookmarkStart w:id="102" w:name="for-people-new-to-c"/>
     <w:p>
       <w:pPr>
         <w:pStyle w:val="Heading1"/>
@@ -11016,7 +11060,7 @@
       <w:r>
         <w:t xml:space="preserve"> </w:t>
       </w:r>
-      <w:hyperlink r:id="rId100">
+      <w:hyperlink r:id="rId101">
         <w:r>
           <w:rPr>
             <w:rStyle w:val="Hyperlink"/>
@@ -11281,8 +11325,8 @@
         <w:t xml:space="preserve">objects. For example, if you create a temporary object and call a method from this temporary object, that will return a reference to itself. The compiler will no longer be able to determine that this reference is not valid after removing the temporary object.</w:t>
       </w:r>
     </w:p>
-    <w:bookmarkEnd w:id="101"/>
-    <w:bookmarkStart w:id="105" w:name="about-cc-preprocessor"/>
+    <w:bookmarkEnd w:id="102"/>
+    <w:bookmarkStart w:id="106" w:name="about-cc-preprocessor"/>
     <w:p>
       <w:pPr>
         <w:pStyle w:val="Heading1"/>
@@ -11496,7 +11540,7 @@
         <w:t xml:space="preserve">is replaced with the number 0.</w:t>
       </w:r>
     </w:p>
-    <w:bookmarkStart w:id="102" w:name="include-search-order"/>
+    <w:bookmarkStart w:id="103" w:name="include-search-order"/>
     <w:p>
       <w:pPr>
         <w:pStyle w:val="Heading2"/>
@@ -11513,8 +11557,8 @@
         <w:t xml:space="preserve">The original C specification says that the actual directory in which the compiled source file is located is used to look for a user-defined include file. But nowadays an enumeration order of include paths varies between compiler toolchains, so you may figure it out for a particular toolchain by experiment.</w:t>
       </w:r>
     </w:p>
-    <w:bookmarkEnd w:id="102"/>
-    <w:bookmarkStart w:id="103" w:name="include-files-naming"/>
+    <w:bookmarkEnd w:id="103"/>
+    <w:bookmarkStart w:id="104" w:name="include-files-naming"/>
     <w:p>
       <w:pPr>
         <w:pStyle w:val="Heading2"/>
@@ -11674,8 +11718,8 @@
         <w:t xml:space="preserve">namespace. ([1], 9.2.2, page 247).</w:t>
       </w:r>
     </w:p>
-    <w:bookmarkEnd w:id="103"/>
-    <w:bookmarkStart w:id="104" w:name="predefined-identifiers-and-macros"/>
+    <w:bookmarkEnd w:id="104"/>
+    <w:bookmarkStart w:id="105" w:name="predefined-identifiers-and-macros"/>
     <w:p>
       <w:pPr>
         <w:pStyle w:val="Heading2"/>
@@ -12269,9 +12313,9 @@
         <w:t xml:space="preserve">}</w:t>
       </w:r>
     </w:p>
-    <w:bookmarkEnd w:id="104"/>
     <w:bookmarkEnd w:id="105"/>
-    <w:bookmarkStart w:id="118" w:name="language-rules"/>
+    <w:bookmarkEnd w:id="106"/>
+    <w:bookmarkStart w:id="119" w:name="language-rules"/>
     <w:p>
       <w:pPr>
         <w:pStyle w:val="Heading1"/>
@@ -12280,7 +12324,7 @@
         <w:t xml:space="preserve">Language Rules</w:t>
       </w:r>
     </w:p>
-    <w:bookmarkStart w:id="106" w:name="names-overloading"/>
+    <w:bookmarkStart w:id="107" w:name="names-overloading"/>
     <w:p>
       <w:pPr>
         <w:pStyle w:val="Heading2"/>
@@ -12769,8 +12813,8 @@
         <w:t xml:space="preserve">Interestingly, according to ([6], Section 3.3.7), functions/variables take precedence over type tags in any order.</w:t>
       </w:r>
     </w:p>
-    <w:bookmarkEnd w:id="106"/>
-    <w:bookmarkStart w:id="107" w:name="literal-constants"/>
+    <w:bookmarkEnd w:id="107"/>
+    <w:bookmarkStart w:id="108" w:name="literal-constants"/>
     <w:p>
       <w:pPr>
         <w:pStyle w:val="Heading2"/>
@@ -13345,8 +13389,8 @@
         <w:t xml:space="preserve">has been made available since C++17, and other suffixes were always in any version of C/C++.</w:t>
       </w:r>
     </w:p>
-    <w:bookmarkEnd w:id="107"/>
-    <w:bookmarkStart w:id="108" w:name="prefixes-for-strings-from-c11"/>
+    <w:bookmarkEnd w:id="108"/>
+    <w:bookmarkStart w:id="109" w:name="prefixes-for-strings-from-c11"/>
     <w:p>
       <w:pPr>
         <w:pStyle w:val="Heading2"/>
@@ -13772,8 +13816,8 @@
         <w:t xml:space="preserve">The UTF-8 and UTF-16 are variable width encodings for characters. Not all letters in Unicode can be represented by a single 8 bit character for UTF-8 or single 16 bit character for UTF-16.</w:t>
       </w:r>
     </w:p>
-    <w:bookmarkEnd w:id="108"/>
-    <w:bookmarkStart w:id="110" w:name="function-call-nuances"/>
+    <w:bookmarkEnd w:id="109"/>
+    <w:bookmarkStart w:id="111" w:name="function-call-nuances"/>
     <w:p>
       <w:pPr>
         <w:pStyle w:val="Heading2"/>
@@ -13971,7 +14015,7 @@
       <w:r>
         <w:t xml:space="preserve"> </w:t>
       </w:r>
-      <w:hyperlink r:id="rId109">
+      <w:hyperlink r:id="rId110">
         <w:r>
           <w:rPr>
             <w:rStyle w:val="Hyperlink"/>
@@ -14379,8 +14423,8 @@
         <w:t xml:space="preserve">()</w:t>
       </w:r>
     </w:p>
-    <w:bookmarkEnd w:id="110"/>
-    <w:bookmarkStart w:id="111" w:name="requirements-for-c-expressions"/>
+    <w:bookmarkEnd w:id="111"/>
+    <w:bookmarkStart w:id="112" w:name="requirements-for-c-expressions"/>
     <w:p>
       <w:pPr>
         <w:pStyle w:val="Heading2"/>
@@ -14591,8 +14635,8 @@
         <w:t xml:space="preserve">// Valid from C++17</w:t>
       </w:r>
     </w:p>
-    <w:bookmarkEnd w:id="111"/>
-    <w:bookmarkStart w:id="112" w:name="exceptions-to-the-one-definition-rule"/>
+    <w:bookmarkEnd w:id="112"/>
+    <w:bookmarkStart w:id="113" w:name="exceptions-to-the-one-definition-rule"/>
     <w:p>
       <w:pPr>
         <w:pStyle w:val="Heading2"/>
@@ -14746,8 +14790,8 @@
         <w:t xml:space="preserve">Details about exceptions to the One Definition Rule are described in ([6], C++2003, p.23, §3.2/5).</w:t>
       </w:r>
     </w:p>
-    <w:bookmarkEnd w:id="112"/>
-    <w:bookmarkStart w:id="113" w:name="integer-arithmetic-and-enumerations"/>
+    <w:bookmarkEnd w:id="113"/>
+    <w:bookmarkStart w:id="114" w:name="integer-arithmetic-and-enumerations"/>
     <w:p>
       <w:pPr>
         <w:pStyle w:val="Heading2"/>
@@ -15710,8 +15754,8 @@
         <w:t xml:space="preserve">of known size may be forward-declared.</w:t>
       </w:r>
     </w:p>
-    <w:bookmarkEnd w:id="113"/>
-    <w:bookmarkStart w:id="114" w:name="integer-types-nuances"/>
+    <w:bookmarkEnd w:id="114"/>
+    <w:bookmarkStart w:id="115" w:name="integer-types-nuances"/>
     <w:p>
       <w:pPr>
         <w:pStyle w:val="Heading2"/>
@@ -15835,8 +15879,8 @@
         <w:t xml:space="preserve">Since C++20 right-shift on signed integral types is an arithmetic right shift, which performs sign-extension.</w:t>
       </w:r>
     </w:p>
-    <w:bookmarkEnd w:id="114"/>
-    <w:bookmarkStart w:id="116" w:name="auto-type-deduction"/>
+    <w:bookmarkEnd w:id="115"/>
+    <w:bookmarkStart w:id="117" w:name="auto-type-deduction"/>
     <w:p>
       <w:pPr>
         <w:pStyle w:val="Heading2"/>
@@ -16603,7 +16647,7 @@
       <w:r>
         <w:t xml:space="preserve"> </w:t>
       </w:r>
-      <w:hyperlink r:id="rId115">
+      <w:hyperlink r:id="rId116">
         <w:r>
           <w:rPr>
             <w:rStyle w:val="Hyperlink"/>
@@ -16659,7 +16703,7 @@
       <w:r>
         <w:t xml:space="preserve"> </w:t>
       </w:r>
-      <w:hyperlink r:id="rId115">
+      <w:hyperlink r:id="rId116">
         <w:r>
           <w:rPr>
             <w:rStyle w:val="Hyperlink"/>
@@ -17570,7 +17614,7 @@
       <w:r>
         <w:t xml:space="preserve"> </w:t>
       </w:r>
-      <w:hyperlink r:id="rId115">
+      <w:hyperlink r:id="rId116">
         <w:r>
           <w:rPr>
             <w:rStyle w:val="Hyperlink"/>
@@ -17579,8 +17623,8 @@
         </w:r>
       </w:hyperlink>
     </w:p>
-    <w:bookmarkEnd w:id="116"/>
-    <w:bookmarkStart w:id="117" w:name="range-based-for-loop"/>
+    <w:bookmarkEnd w:id="117"/>
+    <w:bookmarkStart w:id="118" w:name="range-based-for-loop"/>
     <w:p>
       <w:pPr>
         <w:pStyle w:val="Heading2"/>
@@ -17783,9 +17827,9 @@
         <w:t xml:space="preserve">end(obj)</w:t>
       </w:r>
     </w:p>
-    <w:bookmarkEnd w:id="117"/>
     <w:bookmarkEnd w:id="118"/>
-    <w:bookmarkStart w:id="119" w:name="technical-differences-between-c-and-c"/>
+    <w:bookmarkEnd w:id="119"/>
+    <w:bookmarkStart w:id="120" w:name="technical-differences-between-c-and-c"/>
     <w:p>
       <w:pPr>
         <w:pStyle w:val="Heading1"/>
@@ -19467,8 +19511,8 @@
         <w:t xml:space="preserve">Before C99, i.e. in C89, C89 with the extension, there was a restriction on where automatic (stack) variables can be defined - only at the beginning of a local block. In C++98/03 already, you can declare local variables anywhere.</w:t>
       </w:r>
     </w:p>
-    <w:bookmarkEnd w:id="119"/>
-    <w:bookmarkStart w:id="130" w:name="memory"/>
+    <w:bookmarkEnd w:id="120"/>
+    <w:bookmarkStart w:id="131" w:name="memory"/>
     <w:p>
       <w:pPr>
         <w:pStyle w:val="Heading1"/>
@@ -19477,7 +19521,7 @@
         <w:t xml:space="preserve">Memory</w:t>
       </w:r>
     </w:p>
-    <w:bookmarkStart w:id="120" w:name="memory-types-and-pointers"/>
+    <w:bookmarkStart w:id="121" w:name="memory-types-and-pointers"/>
     <w:p>
       <w:pPr>
         <w:pStyle w:val="Heading2"/>
@@ -19818,8 +19862,8 @@
         <w:t xml:space="preserve">.</w:t>
       </w:r>
     </w:p>
-    <w:bookmarkEnd w:id="120"/>
-    <w:bookmarkStart w:id="121" w:name="used-memory-for-types-and-their-layout"/>
+    <w:bookmarkEnd w:id="121"/>
+    <w:bookmarkStart w:id="122" w:name="used-memory-for-types-and-their-layout"/>
     <w:p>
       <w:pPr>
         <w:pStyle w:val="Heading2"/>
@@ -20517,8 +20561,8 @@
         <w:t xml:space="preserve">A compile-time string literal in C/C++ is statically allocated so that it is safe to return one from a function.</w:t>
       </w:r>
     </w:p>
-    <w:bookmarkEnd w:id="121"/>
-    <w:bookmarkStart w:id="124" w:name="new-operator"/>
+    <w:bookmarkEnd w:id="122"/>
+    <w:bookmarkStart w:id="125" w:name="new-operator"/>
     <w:p>
       <w:pPr>
         <w:pStyle w:val="Heading2"/>
@@ -20603,7 +20647,7 @@
       <w:r>
         <w:br/>
       </w:r>
-      <w:hyperlink r:id="rId122">
+      <w:hyperlink r:id="rId123">
         <w:r>
           <w:rPr>
             <w:rStyle w:val="Hyperlink"/>
@@ -20668,7 +20712,7 @@
       <w:r>
         <w:t xml:space="preserve"> </w:t>
       </w:r>
-      <w:hyperlink r:id="rId123">
+      <w:hyperlink r:id="rId124">
         <w:r>
           <w:rPr>
             <w:rStyle w:val="Hyperlink"/>
@@ -20677,8 +20721,8 @@
         </w:r>
       </w:hyperlink>
     </w:p>
-    <w:bookmarkEnd w:id="124"/>
-    <w:bookmarkStart w:id="125" w:name="placement-new"/>
+    <w:bookmarkEnd w:id="125"/>
+    <w:bookmarkStart w:id="126" w:name="placement-new"/>
     <w:p>
       <w:pPr>
         <w:pStyle w:val="Heading2"/>
@@ -21324,8 +21368,8 @@
         <w:t xml:space="preserve">However, the operator will be implicitly static even if static is not explicitly specified.</w:t>
       </w:r>
     </w:p>
-    <w:bookmarkEnd w:id="125"/>
-    <w:bookmarkStart w:id="126" w:name="pseudo-destructor"/>
+    <w:bookmarkEnd w:id="126"/>
+    <w:bookmarkStart w:id="127" w:name="pseudo-destructor"/>
     <w:p>
       <w:pPr>
         <w:pStyle w:val="Heading2"/>
@@ -21961,8 +22005,8 @@
         <w:t xml:space="preserve">}</w:t>
       </w:r>
     </w:p>
-    <w:bookmarkEnd w:id="126"/>
-    <w:bookmarkStart w:id="127" w:name="aggregates"/>
+    <w:bookmarkEnd w:id="127"/>
+    <w:bookmarkStart w:id="128" w:name="aggregates"/>
     <w:p>
       <w:pPr>
         <w:pStyle w:val="Heading2"/>
@@ -21997,8 +22041,8 @@
         <w:t xml:space="preserve">Aggregate types are unique in that objects of such types can be initialized in C++98/03 using the curly brace syntax, just as structures are initialized.</w:t>
       </w:r>
     </w:p>
-    <w:bookmarkEnd w:id="127"/>
-    <w:bookmarkStart w:id="128" w:name="pod-or-plain-old-datatype-c03"/>
+    <w:bookmarkEnd w:id="128"/>
+    <w:bookmarkStart w:id="129" w:name="pod-or-plain-old-datatype-c03"/>
     <w:p>
       <w:pPr>
         <w:pStyle w:val="Heading2"/>
@@ -22092,8 +22136,8 @@
         <w:t xml:space="preserve">from a point where some variable was not yet in scope to a point where it is already in scope. This restriction applies only if the variable is of non-POD type. It is guaranteed that there will be no padding at the beginning of a POD object.</w:t>
       </w:r>
     </w:p>
-    <w:bookmarkEnd w:id="128"/>
-    <w:bookmarkStart w:id="129" w:name="standard-layout-from-c11"/>
+    <w:bookmarkEnd w:id="129"/>
+    <w:bookmarkStart w:id="130" w:name="standard-layout-from-c11"/>
     <w:p>
       <w:pPr>
         <w:pStyle w:val="Heading2"/>
@@ -22187,9 +22231,9 @@
         <w:t xml:space="preserve">No restriction for static member functions and static members</w:t>
       </w:r>
     </w:p>
-    <w:bookmarkEnd w:id="129"/>
     <w:bookmarkEnd w:id="130"/>
-    <w:bookmarkStart w:id="133" w:name="built-in-type-conversion"/>
+    <w:bookmarkEnd w:id="131"/>
+    <w:bookmarkStart w:id="134" w:name="built-in-type-conversion"/>
     <w:p>
       <w:pPr>
         <w:pStyle w:val="Heading1"/>
@@ -22225,7 +22269,7 @@
         <w:t xml:space="preserve">Now let's go into technical details.</w:t>
       </w:r>
     </w:p>
-    <w:bookmarkStart w:id="131" w:name="prohibited-conversions"/>
+    <w:bookmarkStart w:id="132" w:name="prohibited-conversions"/>
     <w:p>
       <w:pPr>
         <w:pStyle w:val="Heading2"/>
@@ -22369,8 +22413,8 @@
         <w:t xml:space="preserve">Converting a pointer to a function to a pointer to data and the other side is not allowed in C++.</w:t>
       </w:r>
     </w:p>
-    <w:bookmarkEnd w:id="131"/>
-    <w:bookmarkStart w:id="132" w:name="X9e5ad9554fef60f4a9052aefb2cc93170f84359"/>
+    <w:bookmarkEnd w:id="132"/>
+    <w:bookmarkStart w:id="133" w:name="X9e5ad9554fef60f4a9052aefb2cc93170f84359"/>
     <w:p>
       <w:pPr>
         <w:pStyle w:val="Heading2"/>
@@ -23126,9 +23170,9 @@
         <w:t xml:space="preserve">. The float is not converting into a double if there is no ellipsis and the call is fully prototype-driven.</w:t>
       </w:r>
     </w:p>
-    <w:bookmarkEnd w:id="132"/>
     <w:bookmarkEnd w:id="133"/>
-    <w:bookmarkStart w:id="139" w:name="namespaces"/>
+    <w:bookmarkEnd w:id="134"/>
+    <w:bookmarkStart w:id="140" w:name="namespaces"/>
     <w:p>
       <w:pPr>
         <w:pStyle w:val="Heading1"/>
@@ -23137,7 +23181,7 @@
         <w:t xml:space="preserve">Namespaces</w:t>
       </w:r>
     </w:p>
-    <w:bookmarkStart w:id="134" w:name="basics-about-namespaces"/>
+    <w:bookmarkStart w:id="135" w:name="basics-about-namespaces"/>
     <w:p>
       <w:pPr>
         <w:pStyle w:val="Heading2"/>
@@ -23318,8 +23362,8 @@
         <w:t xml:space="preserve">Elements of the same namespace can be in different files.</w:t>
       </w:r>
     </w:p>
-    <w:bookmarkEnd w:id="134"/>
-    <w:bookmarkStart w:id="137" w:name="namespace-lookup-rules"/>
+    <w:bookmarkEnd w:id="135"/>
+    <w:bookmarkStart w:id="138" w:name="namespace-lookup-rules"/>
     <w:p>
       <w:pPr>
         <w:pStyle w:val="Heading2"/>
@@ -23529,7 +23573,7 @@
       <w:r>
         <w:t xml:space="preserve"> </w:t>
       </w:r>
-      <w:hyperlink r:id="rId135">
+      <w:hyperlink r:id="rId136">
         <w:r>
           <w:rPr>
             <w:rStyle w:val="Hyperlink"/>
@@ -24128,7 +24172,7 @@
       <w:r>
         <w:t xml:space="preserve"> </w:t>
       </w:r>
-      <w:hyperlink r:id="rId136">
+      <w:hyperlink r:id="rId137">
         <w:r>
           <w:rPr>
             <w:rStyle w:val="Hyperlink"/>
@@ -24154,8 +24198,8 @@
         <w:t xml:space="preserve">Function names obtained from ADL (Argument-dependent lookup) are looked up in the namespaces of their arguments in addition to the scopes and namespaces considered by the usual unqualified name lookup.</w:t>
       </w:r>
     </w:p>
-    <w:bookmarkEnd w:id="137"/>
-    <w:bookmarkStart w:id="138" w:name="examples-of-using-keyword-using"/>
+    <w:bookmarkEnd w:id="138"/>
+    <w:bookmarkStart w:id="139" w:name="examples-of-using-keyword-using"/>
     <w:p>
       <w:pPr>
         <w:pStyle w:val="Heading2"/>
@@ -24391,9 +24435,9 @@
         <w:t xml:space="preserve">;</w:t>
       </w:r>
     </w:p>
-    <w:bookmarkEnd w:id="138"/>
     <w:bookmarkEnd w:id="139"/>
-    <w:bookmarkStart w:id="143" w:name="exceptions"/>
+    <w:bookmarkEnd w:id="140"/>
+    <w:bookmarkStart w:id="144" w:name="exceptions"/>
     <w:p>
       <w:pPr>
         <w:pStyle w:val="Heading1"/>
@@ -24402,7 +24446,7 @@
         <w:t xml:space="preserve">Exceptions</w:t>
       </w:r>
     </w:p>
-    <w:bookmarkStart w:id="140" w:name="basics-about-exceptions"/>
+    <w:bookmarkStart w:id="141" w:name="basics-about-exceptions"/>
     <w:p>
       <w:pPr>
         <w:pStyle w:val="Heading2"/>
@@ -24475,8 +24519,8 @@
         <w:t xml:space="preserve">appropriately with an object. (Escape from a block by throwing an exception cleans up all created local automatic things in reverse order of creation). Writing correct exception-safe code using explicit tries can be a difficult task.</w:t>
       </w:r>
     </w:p>
-    <w:bookmarkEnd w:id="140"/>
-    <w:bookmarkStart w:id="142" w:name="extra-about-exceptions"/>
+    <w:bookmarkEnd w:id="141"/>
+    <w:bookmarkStart w:id="143" w:name="extra-about-exceptions"/>
     <w:p>
       <w:pPr>
         <w:pStyle w:val="Heading2"/>
@@ -24671,7 +24715,7 @@
       <w:r>
         <w:t xml:space="preserve"> </w:t>
       </w:r>
-      <w:hyperlink r:id="rId141">
+      <w:hyperlink r:id="rId142">
         <w:r>
           <w:rPr>
             <w:rStyle w:val="Hyperlink"/>
@@ -25711,9 +25755,9 @@
         </w:pict>
       </w:r>
     </w:p>
-    <w:bookmarkEnd w:id="142"/>
     <w:bookmarkEnd w:id="143"/>
-    <w:bookmarkStart w:id="148" w:name="overloading"/>
+    <w:bookmarkEnd w:id="144"/>
+    <w:bookmarkStart w:id="149" w:name="overloading"/>
     <w:p>
       <w:pPr>
         <w:pStyle w:val="Heading1"/>
@@ -25722,7 +25766,7 @@
         <w:t xml:space="preserve">Overloading</w:t>
       </w:r>
     </w:p>
-    <w:bookmarkStart w:id="144" w:name="X998d8c812af3fa1b4714e30957c5be31032680e"/>
+    <w:bookmarkStart w:id="145" w:name="X998d8c812af3fa1b4714e30957c5be31032680e"/>
     <w:p>
       <w:pPr>
         <w:pStyle w:val="Heading2"/>
@@ -26460,8 +26504,8 @@
         <w:t xml:space="preserve">of that document.</w:t>
       </w:r>
     </w:p>
-    <w:bookmarkEnd w:id="144"/>
-    <w:bookmarkStart w:id="145" w:name="template-function-overloading"/>
+    <w:bookmarkEnd w:id="145"/>
+    <w:bookmarkStart w:id="146" w:name="template-function-overloading"/>
     <w:p>
       <w:pPr>
         <w:pStyle w:val="Heading2"/>
@@ -26530,8 +26574,8 @@
         <w:t xml:space="preserve">The call is considered an error if the function passed 1-4 is not found.</w:t>
       </w:r>
     </w:p>
-    <w:bookmarkEnd w:id="145"/>
-    <w:bookmarkStart w:id="146" w:name="Xd84d81c5b46cb1ede413b8c51d13709a50cc773"/>
+    <w:bookmarkEnd w:id="146"/>
+    <w:bookmarkStart w:id="147" w:name="Xd84d81c5b46cb1ede413b8c51d13709a50cc773"/>
     <w:p>
       <w:pPr>
         <w:pStyle w:val="Heading2"/>
@@ -26584,8 +26628,8 @@
         <w:t xml:space="preserve">If Y(type of y) is declared in namespace M, look for operator declaration in namespace M.</w:t>
       </w:r>
     </w:p>
-    <w:bookmarkEnd w:id="146"/>
-    <w:bookmarkStart w:id="147" w:name="operators-overloading-rules-in-c"/>
+    <w:bookmarkEnd w:id="147"/>
+    <w:bookmarkStart w:id="148" w:name="operators-overloading-rules-in-c"/>
     <w:p>
       <w:pPr>
         <w:pStyle w:val="Heading2"/>
@@ -26765,9 +26809,9 @@
         <w:t xml:space="preserve">.</w:t>
       </w:r>
     </w:p>
-    <w:bookmarkEnd w:id="147"/>
     <w:bookmarkEnd w:id="148"/>
-    <w:bookmarkStart w:id="150" w:name="keyword-typename"/>
+    <w:bookmarkEnd w:id="149"/>
+    <w:bookmarkStart w:id="151" w:name="keyword-typename"/>
     <w:p>
       <w:pPr>
         <w:pStyle w:val="Heading1"/>
@@ -27628,7 +27672,7 @@
       <w:r>
         <w:br/>
       </w:r>
-      <w:hyperlink r:id="rId149">
+      <w:hyperlink r:id="rId150">
         <w:r>
           <w:rPr>
             <w:rStyle w:val="Hyperlink"/>
@@ -27640,8 +27684,8 @@
         <w:t xml:space="preserve">.</w:t>
       </w:r>
     </w:p>
-    <w:bookmarkEnd w:id="150"/>
-    <w:bookmarkStart w:id="156" w:name="class-constructor-and-destructors"/>
+    <w:bookmarkEnd w:id="151"/>
+    <w:bookmarkStart w:id="157" w:name="class-constructor-and-destructors"/>
     <w:p>
       <w:pPr>
         <w:pStyle w:val="Heading1"/>
@@ -27650,7 +27694,7 @@
         <w:t xml:space="preserve">Class Constructor and Destructors</w:t>
       </w:r>
     </w:p>
-    <w:bookmarkStart w:id="151" w:name="logic-behind-executing-constructors"/>
+    <w:bookmarkStart w:id="152" w:name="logic-behind-executing-constructors"/>
     <w:p>
       <w:pPr>
         <w:pStyle w:val="Heading2"/>
@@ -28620,8 +28664,8 @@
         <w:t xml:space="preserve">- only one level of implicit conversions is allowed.</w:t>
       </w:r>
     </w:p>
-    <w:bookmarkEnd w:id="151"/>
-    <w:bookmarkStart w:id="152" w:name="logic-behind-executing-destructors"/>
+    <w:bookmarkEnd w:id="152"/>
+    <w:bookmarkStart w:id="153" w:name="logic-behind-executing-destructors"/>
     <w:p>
       <w:pPr>
         <w:pStyle w:val="Heading2"/>
@@ -28671,8 +28715,8 @@
         <w:t xml:space="preserve">If the object is the object of the "deepest" class in the inheritance graph, then virtual base destructors are called</w:t>
       </w:r>
     </w:p>
-    <w:bookmarkEnd w:id="152"/>
-    <w:bookmarkStart w:id="153" w:name="deleting-object-of-incomplete-type"/>
+    <w:bookmarkEnd w:id="153"/>
+    <w:bookmarkStart w:id="154" w:name="deleting-object-of-incomplete-type"/>
     <w:p>
       <w:pPr>
         <w:pStyle w:val="Heading2"/>
@@ -28786,8 +28830,8 @@
         <w:t xml:space="preserve">In this case, you're lucky, and you can typically delete dynamically allocated objects, but in general, it results in undefined behavior. (5.3.5 Delete C++2003).</w:t>
       </w:r>
     </w:p>
-    <w:bookmarkEnd w:id="153"/>
-    <w:bookmarkStart w:id="154" w:name="X63cd058fa2330cc923c4fbc16a6c21945978eb3"/>
+    <w:bookmarkEnd w:id="154"/>
+    <w:bookmarkStart w:id="155" w:name="X63cd058fa2330cc923c4fbc16a6c21945978eb3"/>
     <w:p>
       <w:pPr>
         <w:pStyle w:val="Heading2"/>
@@ -29318,8 +29362,8 @@
         <w:t xml:space="preserve">;</w:t>
       </w:r>
     </w:p>
-    <w:bookmarkEnd w:id="154"/>
-    <w:bookmarkStart w:id="155" w:name="some-class-special-members-since-c11"/>
+    <w:bookmarkEnd w:id="155"/>
+    <w:bookmarkStart w:id="156" w:name="some-class-special-members-since-c11"/>
     <w:p>
       <w:pPr>
         <w:pStyle w:val="Heading2"/>
@@ -29705,9 +29749,9 @@
         <w:t xml:space="preserve">};</w:t>
       </w:r>
     </w:p>
-    <w:bookmarkEnd w:id="155"/>
     <w:bookmarkEnd w:id="156"/>
-    <w:bookmarkStart w:id="165" w:name="initialization"/>
+    <w:bookmarkEnd w:id="157"/>
+    <w:bookmarkStart w:id="166" w:name="initialization"/>
     <w:p>
       <w:pPr>
         <w:pStyle w:val="Heading1"/>
@@ -29716,7 +29760,7 @@
         <w:t xml:space="preserve">Initialization</w:t>
       </w:r>
     </w:p>
-    <w:bookmarkStart w:id="157" w:name="c-variable-initialization"/>
+    <w:bookmarkStart w:id="158" w:name="c-variable-initialization"/>
     <w:p>
       <w:pPr>
         <w:pStyle w:val="Heading2"/>
@@ -30590,8 +30634,8 @@
         <w:t xml:space="preserve">cannot have as a member an object with a user-defined constructor.</w:t>
       </w:r>
     </w:p>
-    <w:bookmarkEnd w:id="157"/>
-    <w:bookmarkStart w:id="158" w:name="stdinitializerlistt"/>
+    <w:bookmarkEnd w:id="158"/>
+    <w:bookmarkStart w:id="159" w:name="stdinitializerlistt"/>
     <w:p>
       <w:pPr>
         <w:pStyle w:val="Heading2"/>
@@ -31277,8 +31321,8 @@
         <w:t xml:space="preserve">.</w:t>
       </w:r>
     </w:p>
-    <w:bookmarkEnd w:id="158"/>
-    <w:bookmarkStart w:id="164" w:name="various-constants-flavors"/>
+    <w:bookmarkEnd w:id="159"/>
+    <w:bookmarkStart w:id="165" w:name="various-constants-flavors"/>
     <w:p>
       <w:pPr>
         <w:pStyle w:val="Heading2"/>
@@ -31287,7 +31331,7 @@
         <w:t xml:space="preserve">Various Constants Flavors</w:t>
       </w:r>
     </w:p>
-    <w:bookmarkStart w:id="159" w:name="const-c03"/>
+    <w:bookmarkStart w:id="160" w:name="const-c03"/>
     <w:p>
       <w:pPr>
         <w:pStyle w:val="Heading3"/>
@@ -31364,8 +31408,8 @@
         <w:t xml:space="preserve">member-function cannot change the state of the object.</w:t>
       </w:r>
     </w:p>
-    <w:bookmarkEnd w:id="159"/>
-    <w:bookmarkStart w:id="161" w:name="constexpr-c11"/>
+    <w:bookmarkEnd w:id="160"/>
+    <w:bookmarkStart w:id="162" w:name="constexpr-c11"/>
     <w:p>
       <w:pPr>
         <w:pStyle w:val="Heading3"/>
@@ -31384,7 +31428,7 @@
       <w:r>
         <w:t xml:space="preserve"> </w:t>
       </w:r>
-      <w:hyperlink r:id="rId160">
+      <w:hyperlink r:id="rId161">
         <w:r>
           <w:rPr>
             <w:rStyle w:val="Hyperlink"/>
@@ -32046,8 +32090,8 @@
         <w:t xml:space="preserve">function.</w:t>
       </w:r>
     </w:p>
-    <w:bookmarkEnd w:id="161"/>
-    <w:bookmarkStart w:id="162" w:name="consteval-c20"/>
+    <w:bookmarkEnd w:id="162"/>
+    <w:bookmarkStart w:id="163" w:name="consteval-c20"/>
     <w:p>
       <w:pPr>
         <w:pStyle w:val="Heading3"/>
@@ -32228,8 +32272,8 @@
         <w:t xml:space="preserve">Function should not have side effects (pure in mathematical sense)</w:t>
       </w:r>
     </w:p>
-    <w:bookmarkEnd w:id="162"/>
-    <w:bookmarkStart w:id="163" w:name="constinit-c20"/>
+    <w:bookmarkEnd w:id="163"/>
+    <w:bookmarkStart w:id="164" w:name="constinit-c20"/>
     <w:p>
       <w:pPr>
         <w:pStyle w:val="Heading3"/>
@@ -32640,10 +32684,10 @@
         <w:t xml:space="preserve">;</w:t>
       </w:r>
     </w:p>
-    <w:bookmarkEnd w:id="163"/>
     <w:bookmarkEnd w:id="164"/>
     <w:bookmarkEnd w:id="165"/>
-    <w:bookmarkStart w:id="175" w:name="X3f04abd666ed19905c2636737dbb566e06e1b8a"/>
+    <w:bookmarkEnd w:id="166"/>
+    <w:bookmarkStart w:id="176" w:name="X3f04abd666ed19905c2636737dbb566e06e1b8a"/>
     <w:p>
       <w:pPr>
         <w:pStyle w:val="Heading1"/>
@@ -32652,7 +32696,7 @@
         <w:t xml:space="preserve">Compute Optimization Relative Information</w:t>
       </w:r>
     </w:p>
-    <w:bookmarkStart w:id="166" w:name="return-value-optimization"/>
+    <w:bookmarkStart w:id="167" w:name="return-value-optimization"/>
     <w:p>
       <w:pPr>
         <w:pStyle w:val="Heading2"/>
@@ -32669,8 +32713,8 @@
         <w:t xml:space="preserve">In a return statement, a compiler is allowed to apply the return value optimization (RVO), provided the returned name is the name of a locally defined automatic variable.</w:t>
       </w:r>
     </w:p>
-    <w:bookmarkEnd w:id="166"/>
-    <w:bookmarkStart w:id="168" w:name="inline-function-call"/>
+    <w:bookmarkEnd w:id="167"/>
+    <w:bookmarkStart w:id="169" w:name="inline-function-call"/>
     <w:p>
       <w:pPr>
         <w:pStyle w:val="Heading2"/>
@@ -32689,7 +32733,7 @@
       <w:r>
         <w:t xml:space="preserve"> </w:t>
       </w:r>
-      <w:hyperlink r:id="rId167">
+      <w:hyperlink r:id="rId168">
         <w:r>
           <w:rPr>
             <w:rStyle w:val="Hyperlink"/>
@@ -32962,8 +33006,8 @@
         <w:t xml:space="preserve">}</w:t>
       </w:r>
     </w:p>
-    <w:bookmarkEnd w:id="168"/>
-    <w:bookmarkStart w:id="169" w:name="allowable-reformulations"/>
+    <w:bookmarkEnd w:id="169"/>
+    <w:bookmarkStart w:id="170" w:name="allowable-reformulations"/>
     <w:p>
       <w:pPr>
         <w:pStyle w:val="Heading2"/>
@@ -33000,8 +33044,8 @@
         <w:t xml:space="preserve">The compiler is allowed to evaluate the operands of a binary operation in an arbitrary order and perform optimizations depending on the associativity and commutativity of the operation.</w:t>
       </w:r>
     </w:p>
-    <w:bookmarkEnd w:id="169"/>
-    <w:bookmarkStart w:id="170" w:name="Xc1c1acd43348849183d53b3ca3ba78fdd838451"/>
+    <w:bookmarkEnd w:id="170"/>
+    <w:bookmarkStart w:id="171" w:name="Xc1c1acd43348849183d53b3ca3ba78fdd838451"/>
     <w:p>
       <w:pPr>
         <w:pStyle w:val="Heading2"/>
@@ -33226,8 +33270,8 @@
         <w:t xml:space="preserve">// Compilation error</w:t>
       </w:r>
     </w:p>
-    <w:bookmarkEnd w:id="170"/>
-    <w:bookmarkStart w:id="173" w:name="stdalignedstorage"/>
+    <w:bookmarkEnd w:id="171"/>
+    <w:bookmarkStart w:id="174" w:name="stdalignedstorage"/>
     <w:p>
       <w:pPr>
         <w:pStyle w:val="Heading2"/>
@@ -33505,7 +33549,7 @@
       <w:r>
         <w:t xml:space="preserve"> </w:t>
       </w:r>
-      <w:hyperlink r:id="rId171">
+      <w:hyperlink r:id="rId172">
         <w:r>
           <w:rPr>
             <w:rStyle w:val="Hyperlink"/>
@@ -33530,7 +33574,7 @@
       <w:r>
         <w:t xml:space="preserve"> </w:t>
       </w:r>
-      <w:hyperlink r:id="rId172">
+      <w:hyperlink r:id="rId173">
         <w:r>
           <w:rPr>
             <w:rStyle w:val="Hyperlink"/>
@@ -33542,8 +33586,8 @@
         <w:t xml:space="preserve">.</w:t>
       </w:r>
     </w:p>
-    <w:bookmarkEnd w:id="173"/>
-    <w:bookmarkStart w:id="174" w:name="memory-aliasing-and-restrict"/>
+    <w:bookmarkEnd w:id="174"/>
+    <w:bookmarkStart w:id="175" w:name="memory-aliasing-and-restrict"/>
     <w:p>
       <w:pPr>
         <w:pStyle w:val="Heading2"/>
@@ -33981,9 +34025,9 @@
         <w:t xml:space="preserve">the restriction does not impose any semantic restriction of memory not overlapping where pointed objects are located.</w:t>
       </w:r>
     </w:p>
-    <w:bookmarkEnd w:id="174"/>
     <w:bookmarkEnd w:id="175"/>
-    <w:bookmarkStart w:id="176" w:name="lambda-functions"/>
+    <w:bookmarkEnd w:id="176"/>
+    <w:bookmarkStart w:id="177" w:name="lambda-functions"/>
     <w:p>
       <w:pPr>
         <w:pStyle w:val="Heading1"/>
@@ -35685,8 +35729,8 @@
         <w:t xml:space="preserve">;};</w:t>
       </w:r>
     </w:p>
-    <w:bookmarkEnd w:id="176"/>
-    <w:bookmarkStart w:id="179" w:name="move-semantics"/>
+    <w:bookmarkEnd w:id="177"/>
+    <w:bookmarkStart w:id="180" w:name="move-semantics"/>
     <w:p>
       <w:pPr>
         <w:pStyle w:val="Heading1"/>
@@ -36936,7 +36980,7 @@
           <w:numId w:val="1129"/>
         </w:numPr>
       </w:pPr>
-      <w:hyperlink r:id="rId177">
+      <w:hyperlink r:id="rId178">
         <w:r>
           <w:rPr>
             <w:rStyle w:val="Hyperlink"/>
@@ -36958,7 +37002,7 @@
           <w:numId w:val="1129"/>
         </w:numPr>
       </w:pPr>
-      <w:hyperlink r:id="rId178">
+      <w:hyperlink r:id="rId179">
         <w:r>
           <w:rPr>
             <w:rStyle w:val="Hyperlink"/>
@@ -37442,8 +37486,8 @@
         <w:t xml:space="preserve">};</w:t>
       </w:r>
     </w:p>
-    <w:bookmarkEnd w:id="179"/>
-    <w:bookmarkStart w:id="185" w:name="virtual-and-polymorphism-in-c"/>
+    <w:bookmarkEnd w:id="180"/>
+    <w:bookmarkStart w:id="186" w:name="virtual-and-polymorphism-in-c"/>
     <w:p>
       <w:pPr>
         <w:pStyle w:val="Heading1"/>
@@ -37452,7 +37496,7 @@
         <w:t xml:space="preserve">Virtual and Polymorphism in C++</w:t>
       </w:r>
     </w:p>
-    <w:bookmarkStart w:id="180" w:name="general-rules-from-c03"/>
+    <w:bookmarkStart w:id="181" w:name="general-rules-from-c03"/>
     <w:p>
       <w:pPr>
         <w:pStyle w:val="Heading2"/>
@@ -37560,8 +37604,8 @@
         <w:t xml:space="preserve">A virtual function invoked from a constructor, or a destructor reflects that the object is partially constructed.</w:t>
       </w:r>
     </w:p>
-    <w:bookmarkEnd w:id="180"/>
-    <w:bookmarkStart w:id="182" w:name="override-specification-from-c11"/>
+    <w:bookmarkEnd w:id="181"/>
+    <w:bookmarkStart w:id="183" w:name="override-specification-from-c11"/>
     <w:p>
       <w:pPr>
         <w:pStyle w:val="Heading2"/>
@@ -37593,7 +37637,7 @@
       <w:r>
         <w:t xml:space="preserve">(</w:t>
       </w:r>
-      <w:hyperlink r:id="rId181">
+      <w:hyperlink r:id="rId182">
         <w:r>
           <w:rPr>
             <w:rStyle w:val="Hyperlink"/>
@@ -38535,8 +38579,8 @@
         <w:t xml:space="preserve">};</w:t>
       </w:r>
     </w:p>
-    <w:bookmarkEnd w:id="182"/>
-    <w:bookmarkStart w:id="183" w:name="final-specification"/>
+    <w:bookmarkEnd w:id="183"/>
+    <w:bookmarkStart w:id="184" w:name="final-specification"/>
     <w:p>
       <w:pPr>
         <w:pStyle w:val="Heading2"/>
@@ -38616,8 +38660,8 @@
         <w:t xml:space="preserve">The consequence is that you can override a private virtual function of a given base class.</w:t>
       </w:r>
     </w:p>
-    <w:bookmarkEnd w:id="183"/>
-    <w:bookmarkStart w:id="184" w:name="Xb2a309a5cf56593a0af428f3953803fa8abd8b7"/>
+    <w:bookmarkEnd w:id="184"/>
+    <w:bookmarkStart w:id="185" w:name="Xb2a309a5cf56593a0af428f3953803fa8abd8b7"/>
     <w:p>
       <w:pPr>
         <w:pStyle w:val="Heading2"/>
@@ -38634,9 +38678,9 @@
         <w:t xml:space="preserve">If you call the function through a base pointer, you will always get the default argument value from the base class version of the function. Any default argument values in derived class versions of the function will have no effect.</w:t>
       </w:r>
     </w:p>
-    <w:bookmarkEnd w:id="184"/>
     <w:bookmarkEnd w:id="185"/>
-    <w:bookmarkStart w:id="234" w:name="miscellaneous-features-of-c11"/>
+    <w:bookmarkEnd w:id="186"/>
+    <w:bookmarkStart w:id="235" w:name="miscellaneous-features-of-c11"/>
     <w:p>
       <w:pPr>
         <w:pStyle w:val="Heading1"/>
@@ -38645,7 +38689,7 @@
         <w:t xml:space="preserve">Miscellaneous Features of C++11</w:t>
       </w:r>
     </w:p>
-    <w:bookmarkStart w:id="187" w:name="X304b537dbeeb80c6c2dfad73d865f995ba6c65f"/>
+    <w:bookmarkStart w:id="188" w:name="X304b537dbeeb80c6c2dfad73d865f995ba6c65f"/>
     <w:p>
       <w:pPr>
         <w:pStyle w:val="Heading2"/>
@@ -38687,7 +38731,7 @@
       <w:r>
         <w:t xml:space="preserve"> </w:t>
       </w:r>
-      <w:hyperlink r:id="rId186">
+      <w:hyperlink r:id="rId187">
         <w:r>
           <w:rPr>
             <w:rStyle w:val="Hyperlink"/>
@@ -38699,8 +38743,8 @@
         <w:t xml:space="preserve">.</w:t>
       </w:r>
     </w:p>
-    <w:bookmarkEnd w:id="187"/>
-    <w:bookmarkStart w:id="189" w:name="X53c31a11939acf358ca30e07096c5e225a888b5"/>
+    <w:bookmarkEnd w:id="188"/>
+    <w:bookmarkStart w:id="190" w:name="X53c31a11939acf358ca30e07096c5e225a888b5"/>
     <w:p>
       <w:pPr>
         <w:pStyle w:val="Heading2"/>
@@ -38727,7 +38771,7 @@
       <w:r>
         <w:t xml:space="preserve"> </w:t>
       </w:r>
-      <w:hyperlink r:id="rId188">
+      <w:hyperlink r:id="rId189">
         <w:r>
           <w:rPr>
             <w:rStyle w:val="Hyperlink"/>
@@ -38739,8 +38783,8 @@
         <w:t xml:space="preserve">.</w:t>
       </w:r>
     </w:p>
-    <w:bookmarkEnd w:id="189"/>
-    <w:bookmarkStart w:id="191" w:name="Xbcb09be040602edac71927ac648f464af378c57"/>
+    <w:bookmarkEnd w:id="190"/>
+    <w:bookmarkStart w:id="192" w:name="Xbcb09be040602edac71927ac648f464af378c57"/>
     <w:p>
       <w:pPr>
         <w:pStyle w:val="Heading2"/>
@@ -38966,7 +39010,7 @@
       <w:r>
         <w:t xml:space="preserve"> </w:t>
       </w:r>
-      <w:hyperlink r:id="rId190">
+      <w:hyperlink r:id="rId191">
         <w:r>
           <w:rPr>
             <w:rStyle w:val="Hyperlink"/>
@@ -38978,8 +39022,8 @@
         <w:t xml:space="preserve">.</w:t>
       </w:r>
     </w:p>
-    <w:bookmarkEnd w:id="191"/>
-    <w:bookmarkStart w:id="193" w:name="X2124028895cf8c0362b1c7aeb655053fdf928ab"/>
+    <w:bookmarkEnd w:id="192"/>
+    <w:bookmarkStart w:id="194" w:name="X2124028895cf8c0362b1c7aeb655053fdf928ab"/>
     <w:p>
       <w:pPr>
         <w:pStyle w:val="Heading2"/>
@@ -39201,7 +39245,7 @@
       <w:r>
         <w:t xml:space="preserve"> </w:t>
       </w:r>
-      <w:hyperlink r:id="rId192">
+      <w:hyperlink r:id="rId193">
         <w:r>
           <w:rPr>
             <w:rStyle w:val="Hyperlink"/>
@@ -39213,8 +39257,8 @@
         <w:t xml:space="preserve">.</w:t>
       </w:r>
     </w:p>
-    <w:bookmarkEnd w:id="193"/>
-    <w:bookmarkStart w:id="195" w:name="X163f9cf910de8b61eb7a6e75d6cb9061412304a"/>
+    <w:bookmarkEnd w:id="194"/>
+    <w:bookmarkStart w:id="196" w:name="X163f9cf910de8b61eb7a6e75d6cb9061412304a"/>
     <w:p>
       <w:pPr>
         <w:pStyle w:val="Heading2"/>
@@ -39336,7 +39380,7 @@
       <w:r>
         <w:t xml:space="preserve"> </w:t>
       </w:r>
-      <w:hyperlink r:id="rId194">
+      <w:hyperlink r:id="rId195">
         <w:r>
           <w:rPr>
             <w:rStyle w:val="Hyperlink"/>
@@ -39348,8 +39392,8 @@
         <w:t xml:space="preserve">.</w:t>
       </w:r>
     </w:p>
-    <w:bookmarkEnd w:id="195"/>
-    <w:bookmarkStart w:id="197" w:name="Xbefcc8afa24ff4b689816717b8ce344f32be171"/>
+    <w:bookmarkEnd w:id="196"/>
+    <w:bookmarkStart w:id="198" w:name="Xbefcc8afa24ff4b689816717b8ce344f32be171"/>
     <w:p>
       <w:pPr>
         <w:pStyle w:val="Heading2"/>
@@ -39462,7 +39506,7 @@
       <w:r>
         <w:t xml:space="preserve"> </w:t>
       </w:r>
-      <w:hyperlink r:id="rId196">
+      <w:hyperlink r:id="rId197">
         <w:r>
           <w:rPr>
             <w:rStyle w:val="Hyperlink"/>
@@ -39474,8 +39518,8 @@
         <w:t xml:space="preserve">.</w:t>
       </w:r>
     </w:p>
-    <w:bookmarkEnd w:id="197"/>
-    <w:bookmarkStart w:id="199" w:name="X7a5848fba5ee1b24eac6bf8c604aab449b10270"/>
+    <w:bookmarkEnd w:id="198"/>
+    <w:bookmarkStart w:id="200" w:name="X7a5848fba5ee1b24eac6bf8c604aab449b10270"/>
     <w:p>
       <w:pPr>
         <w:pStyle w:val="Heading2"/>
@@ -39618,7 +39662,7 @@
       <w:r>
         <w:t xml:space="preserve"> </w:t>
       </w:r>
-      <w:hyperlink r:id="rId198">
+      <w:hyperlink r:id="rId199">
         <w:r>
           <w:rPr>
             <w:rStyle w:val="Hyperlink"/>
@@ -39630,8 +39674,8 @@
         <w:t xml:space="preserve">.</w:t>
       </w:r>
     </w:p>
-    <w:bookmarkEnd w:id="199"/>
-    <w:bookmarkStart w:id="201" w:name="Xb9182e88188f1373cdf85365afe71e2f5c88c38"/>
+    <w:bookmarkEnd w:id="200"/>
+    <w:bookmarkStart w:id="202" w:name="Xb9182e88188f1373cdf85365afe71e2f5c88c38"/>
     <w:p>
       <w:pPr>
         <w:pStyle w:val="Heading2"/>
@@ -39879,7 +39923,7 @@
       <w:r>
         <w:t xml:space="preserve"> </w:t>
       </w:r>
-      <w:hyperlink r:id="rId200">
+      <w:hyperlink r:id="rId201">
         <w:r>
           <w:rPr>
             <w:rStyle w:val="Hyperlink"/>
@@ -39891,8 +39935,8 @@
         <w:t xml:space="preserve">.</w:t>
       </w:r>
     </w:p>
-    <w:bookmarkEnd w:id="201"/>
-    <w:bookmarkStart w:id="203" w:name="Xae269082392c7892ac3455581381be96975670e"/>
+    <w:bookmarkEnd w:id="202"/>
+    <w:bookmarkStart w:id="204" w:name="Xae269082392c7892ac3455581381be96975670e"/>
     <w:p>
       <w:pPr>
         <w:pStyle w:val="Heading2"/>
@@ -40200,7 +40244,7 @@
       <w:r>
         <w:t xml:space="preserve"> </w:t>
       </w:r>
-      <w:hyperlink r:id="rId202">
+      <w:hyperlink r:id="rId203">
         <w:r>
           <w:rPr>
             <w:rStyle w:val="Hyperlink"/>
@@ -40212,8 +40256,8 @@
         <w:t xml:space="preserve">.</w:t>
       </w:r>
     </w:p>
-    <w:bookmarkEnd w:id="203"/>
-    <w:bookmarkStart w:id="205" w:name="X20222ea0bc73ea5497ed3ad029ee570890d1e85"/>
+    <w:bookmarkEnd w:id="204"/>
+    <w:bookmarkStart w:id="206" w:name="X20222ea0bc73ea5497ed3ad029ee570890d1e85"/>
     <w:p>
       <w:pPr>
         <w:pStyle w:val="Heading2"/>
@@ -40369,7 +40413,7 @@
       <w:r>
         <w:t xml:space="preserve"> </w:t>
       </w:r>
-      <w:hyperlink r:id="rId204">
+      <w:hyperlink r:id="rId205">
         <w:r>
           <w:rPr>
             <w:rStyle w:val="Hyperlink"/>
@@ -40381,8 +40425,8 @@
         <w:t xml:space="preserve">.</w:t>
       </w:r>
     </w:p>
-    <w:bookmarkEnd w:id="205"/>
-    <w:bookmarkStart w:id="207" w:name="X15a8914d0309cfd35eb3ca4a3219d4fe46cd59c"/>
+    <w:bookmarkEnd w:id="206"/>
+    <w:bookmarkStart w:id="208" w:name="X15a8914d0309cfd35eb3ca4a3219d4fe46cd59c"/>
     <w:p>
       <w:pPr>
         <w:pStyle w:val="Heading2"/>
@@ -40797,7 +40841,7 @@
       <w:r>
         <w:t xml:space="preserve"> </w:t>
       </w:r>
-      <w:hyperlink r:id="rId206">
+      <w:hyperlink r:id="rId207">
         <w:r>
           <w:rPr>
             <w:rStyle w:val="Hyperlink"/>
@@ -40809,8 +40853,8 @@
         <w:t xml:space="preserve">.</w:t>
       </w:r>
     </w:p>
-    <w:bookmarkEnd w:id="207"/>
-    <w:bookmarkStart w:id="208" w:name="Xd39a64f6cc53e8651cfaf4dc227738df91954aa"/>
+    <w:bookmarkEnd w:id="208"/>
+    <w:bookmarkStart w:id="209" w:name="Xd39a64f6cc53e8651cfaf4dc227738df91954aa"/>
     <w:p>
       <w:pPr>
         <w:pStyle w:val="Heading2"/>
@@ -40842,8 +40886,8 @@
         <w:t xml:space="preserve">local variable in C++11 guarantees thread-safe initialization. It was not the case in C++03. But since C++11 static variables and local variables are guaranteed to be initialized only once.</w:t>
       </w:r>
     </w:p>
-    <w:bookmarkEnd w:id="208"/>
-    <w:bookmarkStart w:id="210" w:name="X8d5f7ab8baed44fe3fe98f6a2503586ba1d1af3"/>
+    <w:bookmarkEnd w:id="209"/>
+    <w:bookmarkStart w:id="211" w:name="X8d5f7ab8baed44fe3fe98f6a2503586ba1d1af3"/>
     <w:p>
       <w:pPr>
         <w:pStyle w:val="Heading2"/>
@@ -41369,7 +41413,7 @@
       <w:r>
         <w:t xml:space="preserve"> </w:t>
       </w:r>
-      <w:hyperlink r:id="rId209">
+      <w:hyperlink r:id="rId210">
         <w:r>
           <w:rPr>
             <w:rStyle w:val="Hyperlink"/>
@@ -41381,8 +41425,8 @@
         <w:t xml:space="preserve">.</w:t>
       </w:r>
     </w:p>
-    <w:bookmarkEnd w:id="210"/>
-    <w:bookmarkStart w:id="211" w:name="Xfe72100106a77fda79a906234e9cb5747f8ae5f"/>
+    <w:bookmarkEnd w:id="211"/>
+    <w:bookmarkStart w:id="212" w:name="Xfe72100106a77fda79a906234e9cb5747f8ae5f"/>
     <w:p>
       <w:pPr>
         <w:pStyle w:val="Heading2"/>
@@ -41900,7 +41944,7 @@
       <w:r>
         <w:t xml:space="preserve"> </w:t>
       </w:r>
-      <w:hyperlink r:id="rId209">
+      <w:hyperlink r:id="rId210">
         <w:r>
           <w:rPr>
             <w:rStyle w:val="Hyperlink"/>
@@ -41912,8 +41956,8 @@
         <w:t xml:space="preserve">.</w:t>
       </w:r>
     </w:p>
-    <w:bookmarkEnd w:id="211"/>
-    <w:bookmarkStart w:id="212" w:name="Xde2638c32cebdb79c5ba209fe3518057d008c60"/>
+    <w:bookmarkEnd w:id="212"/>
+    <w:bookmarkStart w:id="213" w:name="Xde2638c32cebdb79c5ba209fe3518057d008c60"/>
     <w:p>
       <w:pPr>
         <w:pStyle w:val="Heading2"/>
@@ -41957,8 +42001,8 @@
         <w:t xml:space="preserve">specification, the compiler will normally add one implicitly [4,p.635].</w:t>
       </w:r>
     </w:p>
-    <w:bookmarkEnd w:id="212"/>
-    <w:bookmarkStart w:id="214" w:name="Xdd78399b84783159dfc2a08bf2d3f0e6852835e"/>
+    <w:bookmarkEnd w:id="213"/>
+    <w:bookmarkStart w:id="215" w:name="Xdd78399b84783159dfc2a08bf2d3f0e6852835e"/>
     <w:p>
       <w:pPr>
         <w:pStyle w:val="Heading2"/>
@@ -42012,7 +42056,7 @@
       <w:r>
         <w:t xml:space="preserve"> </w:t>
       </w:r>
-      <w:hyperlink r:id="rId213">
+      <w:hyperlink r:id="rId214">
         <w:r>
           <w:rPr>
             <w:rStyle w:val="Hyperlink"/>
@@ -42021,8 +42065,8 @@
         </w:r>
       </w:hyperlink>
     </w:p>
-    <w:bookmarkEnd w:id="214"/>
-    <w:bookmarkStart w:id="229" w:name="X41b4e9130871b55144e9520bf9acad20b40d9e5"/>
+    <w:bookmarkEnd w:id="215"/>
+    <w:bookmarkStart w:id="230" w:name="X41b4e9130871b55144e9520bf9acad20b40d9e5"/>
     <w:p>
       <w:pPr>
         <w:pStyle w:val="Heading2"/>
@@ -42046,7 +42090,7 @@
           <w:numId w:val="1132"/>
         </w:numPr>
       </w:pPr>
-      <w:hyperlink r:id="rId215">
+      <w:hyperlink r:id="rId216">
         <w:r>
           <w:rPr>
             <w:rStyle w:val="Hyperlink"/>
@@ -42065,7 +42109,7 @@
           <w:numId w:val="1132"/>
         </w:numPr>
       </w:pPr>
-      <w:hyperlink r:id="rId216">
+      <w:hyperlink r:id="rId217">
         <w:r>
           <w:rPr>
             <w:rStyle w:val="Hyperlink"/>
@@ -42084,7 +42128,7 @@
           <w:numId w:val="1132"/>
         </w:numPr>
       </w:pPr>
-      <w:hyperlink r:id="rId217">
+      <w:hyperlink r:id="rId218">
         <w:r>
           <w:rPr>
             <w:rStyle w:val="Hyperlink"/>
@@ -42106,7 +42150,7 @@
       <w:r>
         <w:t xml:space="preserve">Mutexes (</w:t>
       </w:r>
-      <w:hyperlink r:id="rId218">
+      <w:hyperlink r:id="rId219">
         <w:r>
           <w:rPr>
             <w:rStyle w:val="Hyperlink"/>
@@ -42120,7 +42164,7 @@
       <w:r>
         <w:t xml:space="preserve"> </w:t>
       </w:r>
-      <w:hyperlink r:id="rId219">
+      <w:hyperlink r:id="rId220">
         <w:r>
           <w:rPr>
             <w:rStyle w:val="Hyperlink"/>
@@ -42134,7 +42178,7 @@
       <w:r>
         <w:t xml:space="preserve"> </w:t>
       </w:r>
-      <w:hyperlink r:id="rId220">
+      <w:hyperlink r:id="rId221">
         <w:r>
           <w:rPr>
             <w:rStyle w:val="Hyperlink"/>
@@ -42148,7 +42192,7 @@
       <w:r>
         <w:t xml:space="preserve"> </w:t>
       </w:r>
-      <w:hyperlink r:id="rId221">
+      <w:hyperlink r:id="rId222">
         <w:r>
           <w:rPr>
             <w:rStyle w:val="Hyperlink"/>
@@ -42162,7 +42206,7 @@
       <w:r>
         <w:t xml:space="preserve"> </w:t>
       </w:r>
-      <w:hyperlink r:id="rId222">
+      <w:hyperlink r:id="rId223">
         <w:r>
           <w:rPr>
             <w:rStyle w:val="Hyperlink"/>
@@ -42184,7 +42228,7 @@
       <w:r>
         <w:t xml:space="preserve">Condition Variables (</w:t>
       </w:r>
-      <w:hyperlink r:id="rId223">
+      <w:hyperlink r:id="rId224">
         <w:r>
           <w:rPr>
             <w:rStyle w:val="Hyperlink"/>
@@ -42203,7 +42247,7 @@
           <w:numId w:val="1132"/>
         </w:numPr>
       </w:pPr>
-      <w:hyperlink r:id="rId224">
+      <w:hyperlink r:id="rId225">
         <w:r>
           <w:rPr>
             <w:rStyle w:val="Hyperlink"/>
@@ -42225,7 +42269,7 @@
           <w:numId w:val="1132"/>
         </w:numPr>
       </w:pPr>
-      <w:hyperlink r:id="rId225">
+      <w:hyperlink r:id="rId226">
         <w:r>
           <w:rPr>
             <w:rStyle w:val="Hyperlink"/>
@@ -42262,7 +42306,7 @@
       <w:r>
         <w:t xml:space="preserve">Thread safe only one-time function invocation (</w:t>
       </w:r>
-      <w:hyperlink r:id="rId226">
+      <w:hyperlink r:id="rId227">
         <w:r>
           <w:rPr>
             <w:rStyle w:val="Hyperlink"/>
@@ -42287,7 +42331,7 @@
       <w:r>
         <w:t xml:space="preserve"> </w:t>
       </w:r>
-      <w:hyperlink r:id="rId227">
+      <w:hyperlink r:id="rId228">
         <w:r>
           <w:rPr>
             <w:rStyle w:val="Hyperlink"/>
@@ -42321,7 +42365,7 @@
       <w:r>
         <w:t xml:space="preserve"> </w:t>
       </w:r>
-      <w:hyperlink r:id="rId228">
+      <w:hyperlink r:id="rId229">
         <w:r>
           <w:rPr>
             <w:rStyle w:val="Hyperlink"/>
@@ -42333,8 +42377,8 @@
         <w:t xml:space="preserve">).</w:t>
       </w:r>
     </w:p>
-    <w:bookmarkEnd w:id="229"/>
-    <w:bookmarkStart w:id="231" w:name="X3e3893edfa9f41dba3d3f2dbf841da8ca7ef560"/>
+    <w:bookmarkEnd w:id="230"/>
+    <w:bookmarkStart w:id="232" w:name="X3e3893edfa9f41dba3d3f2dbf841da8ca7ef560"/>
     <w:p>
       <w:pPr>
         <w:pStyle w:val="Heading2"/>
@@ -42609,7 +42653,7 @@
       <w:r>
         <w:t xml:space="preserve"> </w:t>
       </w:r>
-      <w:hyperlink r:id="rId230">
+      <w:hyperlink r:id="rId231">
         <w:r>
           <w:rPr>
             <w:rStyle w:val="Hyperlink"/>
@@ -42621,8 +42665,8 @@
         <w:t xml:space="preserve">.</w:t>
       </w:r>
     </w:p>
-    <w:bookmarkEnd w:id="231"/>
-    <w:bookmarkStart w:id="233" w:name="X86b35e45b91055226903e5f9c071ef5abb00ad9"/>
+    <w:bookmarkEnd w:id="232"/>
+    <w:bookmarkStart w:id="234" w:name="X86b35e45b91055226903e5f9c071ef5abb00ad9"/>
     <w:p>
       <w:pPr>
         <w:pStyle w:val="Heading2"/>
@@ -42654,7 +42698,7 @@
       <w:r>
         <w:t xml:space="preserve"> </w:t>
       </w:r>
-      <w:hyperlink r:id="rId141">
+      <w:hyperlink r:id="rId142">
         <w:r>
           <w:rPr>
             <w:rStyle w:val="Hyperlink"/>
@@ -42671,7 +42715,7 @@
       <w:r>
         <w:t xml:space="preserve"> </w:t>
       </w:r>
-      <w:hyperlink r:id="rId232">
+      <w:hyperlink r:id="rId233">
         <w:r>
           <w:rPr>
             <w:rStyle w:val="Hyperlink"/>
@@ -42683,9 +42727,9 @@
         <w:t xml:space="preserve">.</w:t>
       </w:r>
     </w:p>
-    <w:bookmarkEnd w:id="233"/>
     <w:bookmarkEnd w:id="234"/>
-    <w:bookmarkStart w:id="246" w:name="miscellaneous-features-of-c14"/>
+    <w:bookmarkEnd w:id="235"/>
+    <w:bookmarkStart w:id="247" w:name="miscellaneous-features-of-c14"/>
     <w:p>
       <w:pPr>
         <w:pStyle w:val="Heading1"/>
@@ -42694,7 +42738,7 @@
         <w:t xml:space="preserve">Miscellaneous Features of C++14</w:t>
       </w:r>
     </w:p>
-    <w:bookmarkStart w:id="236" w:name="Xebc62dac508379fb502b0aeeb49dd25ca757afa"/>
+    <w:bookmarkStart w:id="237" w:name="Xebc62dac508379fb502b0aeeb49dd25ca757afa"/>
     <w:p>
       <w:pPr>
         <w:pStyle w:val="Heading2"/>
@@ -42780,7 +42824,7 @@
       <w:r>
         <w:t xml:space="preserve"> </w:t>
       </w:r>
-      <w:hyperlink r:id="rId235">
+      <w:hyperlink r:id="rId236">
         <w:r>
           <w:rPr>
             <w:rStyle w:val="Hyperlink"/>
@@ -42792,8 +42836,8 @@
         <w:t xml:space="preserve">.</w:t>
       </w:r>
     </w:p>
-    <w:bookmarkEnd w:id="236"/>
-    <w:bookmarkStart w:id="238" w:name="X37f4d91e53eda7bff584e7b532bf897a65db2f6"/>
+    <w:bookmarkEnd w:id="237"/>
+    <w:bookmarkStart w:id="239" w:name="X37f4d91e53eda7bff584e7b532bf897a65db2f6"/>
     <w:p>
       <w:pPr>
         <w:pStyle w:val="Heading2"/>
@@ -42897,7 +42941,7 @@
       <w:r>
         <w:t xml:space="preserve"> </w:t>
       </w:r>
-      <w:hyperlink r:id="rId237">
+      <w:hyperlink r:id="rId238">
         <w:r>
           <w:rPr>
             <w:rStyle w:val="Hyperlink"/>
@@ -42909,8 +42953,8 @@
         <w:t xml:space="preserve">.</w:t>
       </w:r>
     </w:p>
-    <w:bookmarkEnd w:id="238"/>
-    <w:bookmarkStart w:id="240" w:name="X87090733e9223349f227491070fe8efca9f090d"/>
+    <w:bookmarkEnd w:id="239"/>
+    <w:bookmarkStart w:id="241" w:name="X87090733e9223349f227491070fe8efca9f090d"/>
     <w:p>
       <w:pPr>
         <w:pStyle w:val="Heading2"/>
@@ -43052,7 +43096,7 @@
       <w:r>
         <w:t xml:space="preserve"> </w:t>
       </w:r>
-      <w:hyperlink r:id="rId239">
+      <w:hyperlink r:id="rId240">
         <w:r>
           <w:rPr>
             <w:rStyle w:val="Hyperlink"/>
@@ -43064,8 +43108,8 @@
         <w:t xml:space="preserve">.</w:t>
       </w:r>
     </w:p>
-    <w:bookmarkEnd w:id="240"/>
-    <w:bookmarkStart w:id="242" w:name="X77aee4833fdb5910c28de87e2fb52d0773619e4"/>
+    <w:bookmarkEnd w:id="241"/>
+    <w:bookmarkStart w:id="243" w:name="X77aee4833fdb5910c28de87e2fb52d0773619e4"/>
     <w:p>
       <w:pPr>
         <w:pStyle w:val="Heading2"/>
@@ -43184,7 +43228,7 @@
       <w:r>
         <w:t xml:space="preserve"> </w:t>
       </w:r>
-      <w:hyperlink r:id="rId241">
+      <w:hyperlink r:id="rId242">
         <w:r>
           <w:rPr>
             <w:rStyle w:val="Hyperlink"/>
@@ -43196,8 +43240,8 @@
         <w:t xml:space="preserve">.</w:t>
       </w:r>
     </w:p>
-    <w:bookmarkEnd w:id="242"/>
-    <w:bookmarkStart w:id="243" w:name="X8592df7247f521d75480cfbc2de83721c99c3dc"/>
+    <w:bookmarkEnd w:id="243"/>
+    <w:bookmarkStart w:id="244" w:name="X8592df7247f521d75480cfbc2de83721c99c3dc"/>
     <w:p>
       <w:pPr>
         <w:pStyle w:val="Heading2"/>
@@ -43277,7 +43321,7 @@
       <w:r>
         <w:t xml:space="preserve"> </w:t>
       </w:r>
-      <w:hyperlink r:id="rId239">
+      <w:hyperlink r:id="rId240">
         <w:r>
           <w:rPr>
             <w:rStyle w:val="Hyperlink"/>
@@ -43289,8 +43333,8 @@
         <w:t xml:space="preserve">.</w:t>
       </w:r>
     </w:p>
-    <w:bookmarkEnd w:id="243"/>
-    <w:bookmarkStart w:id="245" w:name="Xcacd6c41c0dbe4f2949a8383c42378df4d142e3"/>
+    <w:bookmarkEnd w:id="244"/>
+    <w:bookmarkStart w:id="246" w:name="Xcacd6c41c0dbe4f2949a8383c42378df4d142e3"/>
     <w:p>
       <w:pPr>
         <w:pStyle w:val="Heading2"/>
@@ -43508,7 +43552,7 @@
       <w:r>
         <w:t xml:space="preserve"> </w:t>
       </w:r>
-      <w:hyperlink r:id="rId244">
+      <w:hyperlink r:id="rId245">
         <w:r>
           <w:rPr>
             <w:rStyle w:val="Hyperlink"/>
@@ -43520,9 +43564,9 @@
         <w:t xml:space="preserve">.</w:t>
       </w:r>
     </w:p>
-    <w:bookmarkEnd w:id="245"/>
     <w:bookmarkEnd w:id="246"/>
-    <w:bookmarkStart w:id="267" w:name="miscellaneous-features-of-c17"/>
+    <w:bookmarkEnd w:id="247"/>
+    <w:bookmarkStart w:id="268" w:name="miscellaneous-features-of-c17"/>
     <w:p>
       <w:pPr>
         <w:pStyle w:val="Heading1"/>
@@ -43531,7 +43575,7 @@
         <w:t xml:space="preserve">Miscellaneous Features of C++17</w:t>
       </w:r>
     </w:p>
-    <w:bookmarkStart w:id="248" w:name="Xc6abd3708fbd32a5d23855dcbe46c9305acc35f"/>
+    <w:bookmarkStart w:id="249" w:name="Xc6abd3708fbd32a5d23855dcbe46c9305acc35f"/>
     <w:p>
       <w:pPr>
         <w:pStyle w:val="Heading2"/>
@@ -43728,7 +43772,7 @@
       <w:r>
         <w:t xml:space="preserve"> </w:t>
       </w:r>
-      <w:hyperlink r:id="rId247">
+      <w:hyperlink r:id="rId248">
         <w:r>
           <w:rPr>
             <w:rStyle w:val="Hyperlink"/>
@@ -43740,8 +43784,8 @@
         <w:t xml:space="preserve">.</w:t>
       </w:r>
     </w:p>
-    <w:bookmarkEnd w:id="248"/>
-    <w:bookmarkStart w:id="250" w:name="Xd37f39b8ac27f87a1de53a81bb7626e5716e33b"/>
+    <w:bookmarkEnd w:id="249"/>
+    <w:bookmarkStart w:id="251" w:name="Xd37f39b8ac27f87a1de53a81bb7626e5716e33b"/>
     <w:p>
       <w:pPr>
         <w:pStyle w:val="Heading2"/>
@@ -44094,7 +44138,7 @@
       <w:r>
         <w:t xml:space="preserve"> </w:t>
       </w:r>
-      <w:hyperlink r:id="rId249">
+      <w:hyperlink r:id="rId250">
         <w:r>
           <w:rPr>
             <w:rStyle w:val="Hyperlink"/>
@@ -44106,8 +44150,8 @@
         <w:t xml:space="preserve">.</w:t>
       </w:r>
     </w:p>
-    <w:bookmarkEnd w:id="250"/>
-    <w:bookmarkStart w:id="252" w:name="X4b2a69daa7f907bb1dd3adc94eb67fa4103a892"/>
+    <w:bookmarkEnd w:id="251"/>
+    <w:bookmarkStart w:id="253" w:name="X4b2a69daa7f907bb1dd3adc94eb67fa4103a892"/>
     <w:p>
       <w:pPr>
         <w:pStyle w:val="Heading2"/>
@@ -44496,7 +44540,7 @@
       <w:r>
         <w:t xml:space="preserve"> </w:t>
       </w:r>
-      <w:hyperlink r:id="rId251">
+      <w:hyperlink r:id="rId252">
         <w:r>
           <w:rPr>
             <w:rStyle w:val="Hyperlink"/>
@@ -44508,8 +44552,8 @@
         <w:t xml:space="preserve">.</w:t>
       </w:r>
     </w:p>
-    <w:bookmarkEnd w:id="252"/>
-    <w:bookmarkStart w:id="254" w:name="Xde0d7d4a60aa80ba539237e6e41039bd785bb48"/>
+    <w:bookmarkEnd w:id="253"/>
+    <w:bookmarkStart w:id="255" w:name="Xde0d7d4a60aa80ba539237e6e41039bd785bb48"/>
     <w:p>
       <w:pPr>
         <w:pStyle w:val="Heading2"/>
@@ -44583,7 +44627,7 @@
       <w:r>
         <w:t xml:space="preserve"> </w:t>
       </w:r>
-      <w:hyperlink r:id="rId253">
+      <w:hyperlink r:id="rId254">
         <w:r>
           <w:rPr>
             <w:rStyle w:val="Hyperlink"/>
@@ -44595,8 +44639,8 @@
         <w:t xml:space="preserve">.</w:t>
       </w:r>
     </w:p>
-    <w:bookmarkEnd w:id="254"/>
-    <w:bookmarkStart w:id="256" w:name="Xa0a94e397f24f4bf5514103278a7d0f2ecacd92"/>
+    <w:bookmarkEnd w:id="255"/>
+    <w:bookmarkStart w:id="257" w:name="Xa0a94e397f24f4bf5514103278a7d0f2ecacd92"/>
     <w:p>
       <w:pPr>
         <w:pStyle w:val="Heading2"/>
@@ -44650,7 +44694,7 @@
       <w:r>
         <w:t xml:space="preserve"> </w:t>
       </w:r>
-      <w:hyperlink r:id="rId255">
+      <w:hyperlink r:id="rId256">
         <w:r>
           <w:rPr>
             <w:rStyle w:val="Hyperlink"/>
@@ -44662,8 +44706,8 @@
         <w:t xml:space="preserve">.</w:t>
       </w:r>
     </w:p>
-    <w:bookmarkEnd w:id="256"/>
-    <w:bookmarkStart w:id="258" w:name="X8f1f0c2a151b64ad90e2e49c2ef34a84b48fb87"/>
+    <w:bookmarkEnd w:id="257"/>
+    <w:bookmarkStart w:id="259" w:name="X8f1f0c2a151b64ad90e2e49c2ef34a84b48fb87"/>
     <w:p>
       <w:pPr>
         <w:pStyle w:val="Heading2"/>
@@ -44956,7 +45000,7 @@
       <w:r>
         <w:t xml:space="preserve"> </w:t>
       </w:r>
-      <w:hyperlink r:id="rId257">
+      <w:hyperlink r:id="rId258">
         <w:r>
           <w:rPr>
             <w:rStyle w:val="Hyperlink"/>
@@ -44968,8 +45012,8 @@
         <w:t xml:space="preserve">.</w:t>
       </w:r>
     </w:p>
-    <w:bookmarkEnd w:id="258"/>
-    <w:bookmarkStart w:id="259" w:name="Xaaa6a39d13685e00bbe992c14425833eafd51ec"/>
+    <w:bookmarkEnd w:id="259"/>
+    <w:bookmarkStart w:id="260" w:name="Xaaa6a39d13685e00bbe992c14425833eafd51ec"/>
     <w:p>
       <w:pPr>
         <w:pStyle w:val="Heading2"/>
@@ -45359,8 +45403,8 @@
         <w:t xml:space="preserve">// loop statement</w:t>
       </w:r>
     </w:p>
-    <w:bookmarkEnd w:id="259"/>
-    <w:bookmarkStart w:id="261" w:name="X038f3204788b7feada2ef88174c2da8fd0b7023"/>
+    <w:bookmarkEnd w:id="260"/>
+    <w:bookmarkStart w:id="262" w:name="X038f3204788b7feada2ef88174c2da8fd0b7023"/>
     <w:p>
       <w:pPr>
         <w:pStyle w:val="Heading2"/>
@@ -45507,7 +45551,7 @@
       <w:r>
         <w:t xml:space="preserve"> </w:t>
       </w:r>
-      <w:hyperlink r:id="rId260">
+      <w:hyperlink r:id="rId261">
         <w:r>
           <w:rPr>
             <w:rStyle w:val="Hyperlink"/>
@@ -45519,8 +45563,8 @@
         <w:t xml:space="preserve">.</w:t>
       </w:r>
     </w:p>
-    <w:bookmarkEnd w:id="261"/>
-    <w:bookmarkStart w:id="263" w:name="X6b546fbebb7cb51ce122e1c541769bf89dbe5bd"/>
+    <w:bookmarkEnd w:id="262"/>
+    <w:bookmarkStart w:id="264" w:name="X6b546fbebb7cb51ce122e1c541769bf89dbe5bd"/>
     <w:p>
       <w:pPr>
         <w:pStyle w:val="Heading2"/>
@@ -45631,7 +45675,7 @@
       <w:r>
         <w:t xml:space="preserve"> </w:t>
       </w:r>
-      <w:hyperlink r:id="rId262">
+      <w:hyperlink r:id="rId263">
         <w:r>
           <w:rPr>
             <w:rStyle w:val="Hyperlink"/>
@@ -45643,8 +45687,8 @@
         <w:t xml:space="preserve">.</w:t>
       </w:r>
     </w:p>
-    <w:bookmarkEnd w:id="263"/>
-    <w:bookmarkStart w:id="264" w:name="Xf47b294b45c384b77832e4bf68a4f0fce9431a1"/>
+    <w:bookmarkEnd w:id="264"/>
+    <w:bookmarkStart w:id="265" w:name="Xf47b294b45c384b77832e4bf68a4f0fce9431a1"/>
     <w:p>
       <w:pPr>
         <w:pStyle w:val="Heading2"/>
@@ -45914,7 +45958,7 @@
       <w:r>
         <w:t xml:space="preserve"> </w:t>
       </w:r>
-      <w:hyperlink r:id="rId262">
+      <w:hyperlink r:id="rId263">
         <w:r>
           <w:rPr>
             <w:rStyle w:val="Hyperlink"/>
@@ -45926,8 +45970,8 @@
         <w:t xml:space="preserve">.</w:t>
       </w:r>
     </w:p>
-    <w:bookmarkEnd w:id="264"/>
-    <w:bookmarkStart w:id="266" w:name="X754ca264a91c9183ea1a4537949d824eaa71dd0"/>
+    <w:bookmarkEnd w:id="265"/>
+    <w:bookmarkStart w:id="267" w:name="X754ca264a91c9183ea1a4537949d824eaa71dd0"/>
     <w:p>
       <w:pPr>
         <w:pStyle w:val="Heading2"/>
@@ -45954,7 +45998,7 @@
       <w:r>
         <w:t xml:space="preserve"> </w:t>
       </w:r>
-      <w:hyperlink r:id="rId265">
+      <w:hyperlink r:id="rId266">
         <w:r>
           <w:rPr>
             <w:rStyle w:val="Hyperlink"/>
@@ -45963,9 +46007,9 @@
         </w:r>
       </w:hyperlink>
     </w:p>
-    <w:bookmarkEnd w:id="266"/>
     <w:bookmarkEnd w:id="267"/>
-    <w:bookmarkStart w:id="289" w:name="miscellaneous-features-of-c20"/>
+    <w:bookmarkEnd w:id="268"/>
+    <w:bookmarkStart w:id="290" w:name="miscellaneous-features-of-c20"/>
     <w:p>
       <w:pPr>
         <w:pStyle w:val="Heading1"/>
@@ -45974,7 +46018,7 @@
         <w:t xml:space="preserve">Miscellaneous Features of C++20</w:t>
       </w:r>
     </w:p>
-    <w:bookmarkStart w:id="269" w:name="X80baf851f08f3d016f2066a98a7fff3b06855a3"/>
+    <w:bookmarkStart w:id="270" w:name="X80baf851f08f3d016f2066a98a7fff3b06855a3"/>
     <w:p>
       <w:pPr>
         <w:pStyle w:val="Heading2"/>
@@ -46381,7 +46425,7 @@
       <w:r>
         <w:t xml:space="preserve"> </w:t>
       </w:r>
-      <w:hyperlink r:id="rId268">
+      <w:hyperlink r:id="rId269">
         <w:r>
           <w:rPr>
             <w:rStyle w:val="Hyperlink"/>
@@ -46393,8 +46437,8 @@
         <w:t xml:space="preserve">.</w:t>
       </w:r>
     </w:p>
-    <w:bookmarkEnd w:id="269"/>
-    <w:bookmarkStart w:id="271" w:name="Xae80e00d77480f1b1a53c42071218dd82bbd799"/>
+    <w:bookmarkEnd w:id="270"/>
+    <w:bookmarkStart w:id="272" w:name="Xae80e00d77480f1b1a53c42071218dd82bbd799"/>
     <w:p>
       <w:pPr>
         <w:pStyle w:val="Heading2"/>
@@ -46559,7 +46603,7 @@
       <w:r>
         <w:t xml:space="preserve"> </w:t>
       </w:r>
-      <w:hyperlink r:id="rId270">
+      <w:hyperlink r:id="rId271">
         <w:r>
           <w:rPr>
             <w:rStyle w:val="Hyperlink"/>
@@ -46571,8 +46615,8 @@
         <w:t xml:space="preserve">.</w:t>
       </w:r>
     </w:p>
-    <w:bookmarkEnd w:id="271"/>
-    <w:bookmarkStart w:id="273" w:name="Xe4f0dec78b153819a60b19f4c106b77d17a70da"/>
+    <w:bookmarkEnd w:id="272"/>
+    <w:bookmarkStart w:id="274" w:name="Xe4f0dec78b153819a60b19f4c106b77d17a70da"/>
     <w:p>
       <w:pPr>
         <w:pStyle w:val="Heading2"/>
@@ -46826,7 +46870,7 @@
       <w:r>
         <w:t xml:space="preserve"> </w:t>
       </w:r>
-      <w:hyperlink r:id="rId272">
+      <w:hyperlink r:id="rId273">
         <w:r>
           <w:rPr>
             <w:rStyle w:val="Hyperlink"/>
@@ -46838,8 +46882,8 @@
         <w:t xml:space="preserve">.</w:t>
       </w:r>
     </w:p>
-    <w:bookmarkEnd w:id="273"/>
-    <w:bookmarkStart w:id="275" w:name="X195a3b740874403b13e5964671ddfc2989bfe6e"/>
+    <w:bookmarkEnd w:id="274"/>
+    <w:bookmarkStart w:id="276" w:name="X195a3b740874403b13e5964671ddfc2989bfe6e"/>
     <w:p>
       <w:pPr>
         <w:pStyle w:val="Heading2"/>
@@ -47099,7 +47143,7 @@
       <w:r>
         <w:t xml:space="preserve"> </w:t>
       </w:r>
-      <w:hyperlink r:id="rId274">
+      <w:hyperlink r:id="rId275">
         <w:r>
           <w:rPr>
             <w:rStyle w:val="Hyperlink"/>
@@ -47111,8 +47155,8 @@
         <w:t xml:space="preserve">.</w:t>
       </w:r>
     </w:p>
-    <w:bookmarkEnd w:id="275"/>
-    <w:bookmarkStart w:id="277" w:name="X5d31c9e90aae62d96a3ee540401e926d110d415"/>
+    <w:bookmarkEnd w:id="276"/>
+    <w:bookmarkStart w:id="278" w:name="X5d31c9e90aae62d96a3ee540401e926d110d415"/>
     <w:p>
       <w:pPr>
         <w:pStyle w:val="Heading2"/>
@@ -47163,7 +47207,7 @@
       <w:r>
         <w:t xml:space="preserve"> </w:t>
       </w:r>
-      <w:hyperlink r:id="rId276">
+      <w:hyperlink r:id="rId277">
         <w:r>
           <w:rPr>
             <w:rStyle w:val="Hyperlink"/>
@@ -47175,8 +47219,8 @@
         <w:t xml:space="preserve">.</w:t>
       </w:r>
     </w:p>
-    <w:bookmarkEnd w:id="277"/>
-    <w:bookmarkStart w:id="279" w:name="Xeae216dd6693166af6cc5558c5a598957c2ca76"/>
+    <w:bookmarkEnd w:id="278"/>
+    <w:bookmarkStart w:id="280" w:name="Xeae216dd6693166af6cc5558c5a598957c2ca76"/>
     <w:p>
       <w:pPr>
         <w:pStyle w:val="Heading2"/>
@@ -47376,7 +47420,7 @@
       <w:r>
         <w:t xml:space="preserve"> </w:t>
       </w:r>
-      <w:hyperlink r:id="rId278">
+      <w:hyperlink r:id="rId279">
         <w:r>
           <w:rPr>
             <w:rStyle w:val="Hyperlink"/>
@@ -47388,8 +47432,8 @@
         <w:t xml:space="preserve">.</w:t>
       </w:r>
     </w:p>
-    <w:bookmarkEnd w:id="279"/>
-    <w:bookmarkStart w:id="281" w:name="Xf14094420cae96aa72f11175c2a2e5de770b60f"/>
+    <w:bookmarkEnd w:id="280"/>
+    <w:bookmarkStart w:id="282" w:name="Xf14094420cae96aa72f11175c2a2e5de770b60f"/>
     <w:p>
       <w:pPr>
         <w:pStyle w:val="Heading2"/>
@@ -47428,7 +47472,7 @@
       <w:r>
         <w:t xml:space="preserve"> </w:t>
       </w:r>
-      <w:hyperlink r:id="rId280">
+      <w:hyperlink r:id="rId281">
         <w:r>
           <w:rPr>
             <w:rStyle w:val="Hyperlink"/>
@@ -47440,8 +47484,8 @@
         <w:t xml:space="preserve">.</w:t>
       </w:r>
     </w:p>
-    <w:bookmarkEnd w:id="281"/>
-    <w:bookmarkStart w:id="283" w:name="X472e9b53e039f0257b0681c79a6bb39c302bc34"/>
+    <w:bookmarkEnd w:id="282"/>
+    <w:bookmarkStart w:id="284" w:name="X472e9b53e039f0257b0681c79a6bb39c302bc34"/>
     <w:p>
       <w:pPr>
         <w:pStyle w:val="Heading2"/>
@@ -47468,7 +47512,7 @@
       <w:r>
         <w:t xml:space="preserve"> </w:t>
       </w:r>
-      <w:hyperlink r:id="rId282">
+      <w:hyperlink r:id="rId283">
         <w:r>
           <w:rPr>
             <w:rStyle w:val="Hyperlink"/>
@@ -47480,8 +47524,8 @@
         <w:t xml:space="preserve">.</w:t>
       </w:r>
     </w:p>
-    <w:bookmarkEnd w:id="283"/>
-    <w:bookmarkStart w:id="285" w:name="Xd63fd5c728869367bf25ffcac671a3702f1dc82"/>
+    <w:bookmarkEnd w:id="284"/>
+    <w:bookmarkStart w:id="286" w:name="Xd63fd5c728869367bf25ffcac671a3702f1dc82"/>
     <w:p>
       <w:pPr>
         <w:pStyle w:val="Heading2"/>
@@ -47777,7 +47821,7 @@
       <w:r>
         <w:t xml:space="preserve"> </w:t>
       </w:r>
-      <w:hyperlink r:id="rId284">
+      <w:hyperlink r:id="rId285">
         <w:r>
           <w:rPr>
             <w:rStyle w:val="Hyperlink"/>
@@ -47789,8 +47833,8 @@
         <w:t xml:space="preserve">.</w:t>
       </w:r>
     </w:p>
-    <w:bookmarkEnd w:id="285"/>
-    <w:bookmarkStart w:id="286" w:name="X05b0a911ce0cbd21f364bd57e614fad89bad543"/>
+    <w:bookmarkEnd w:id="286"/>
+    <w:bookmarkStart w:id="287" w:name="X05b0a911ce0cbd21f364bd57e614fad89bad543"/>
     <w:p>
       <w:pPr>
         <w:pStyle w:val="Heading2"/>
@@ -47861,8 +47905,8 @@
         <w:t xml:space="preserve">.</w:t>
       </w:r>
     </w:p>
-    <w:bookmarkEnd w:id="286"/>
-    <w:bookmarkStart w:id="288" w:name="X08249c79c7314237260347e306cd8f05603bd50"/>
+    <w:bookmarkEnd w:id="287"/>
+    <w:bookmarkStart w:id="289" w:name="X08249c79c7314237260347e306cd8f05603bd50"/>
     <w:p>
       <w:pPr>
         <w:pStyle w:val="Heading2"/>
@@ -48083,7 +48127,7 @@
       <w:r>
         <w:t xml:space="preserve"> </w:t>
       </w:r>
-      <w:hyperlink r:id="rId287">
+      <w:hyperlink r:id="rId288">
         <w:r>
           <w:rPr>
             <w:rStyle w:val="Hyperlink"/>
@@ -48092,9 +48136,9 @@
         </w:r>
       </w:hyperlink>
     </w:p>
-    <w:bookmarkEnd w:id="288"/>
     <w:bookmarkEnd w:id="289"/>
-    <w:bookmarkStart w:id="296" w:name="modules-from-c20"/>
+    <w:bookmarkEnd w:id="290"/>
+    <w:bookmarkStart w:id="297" w:name="modules-from-c20"/>
     <w:p>
       <w:pPr>
         <w:pStyle w:val="Heading1"/>
@@ -48346,7 +48390,7 @@
         <w:t xml:space="preserve">.</w:t>
       </w:r>
     </w:p>
-    <w:bookmarkStart w:id="290" w:name="single-module-interface-filemodule-unit"/>
+    <w:bookmarkStart w:id="291" w:name="single-module-interface-filemodule-unit"/>
     <w:p>
       <w:pPr>
         <w:pStyle w:val="Heading2"/>
@@ -49194,8 +49238,8 @@
         <w:t xml:space="preserve">// 9. Only entities that are exported by a module can be used in files that "import" the module</w:t>
       </w:r>
     </w:p>
-    <w:bookmarkEnd w:id="290"/>
-    <w:bookmarkStart w:id="291" w:name="Xd10576b20ea5c9980bdc3f6ca95a51de01d398b"/>
+    <w:bookmarkEnd w:id="291"/>
+    <w:bookmarkStart w:id="292" w:name="Xd10576b20ea5c9980bdc3f6ca95a51de01d398b"/>
     <w:p>
       <w:pPr>
         <w:pStyle w:val="Heading2"/>
@@ -49511,8 +49555,8 @@
         <w:t xml:space="preserve">// export auto square(const auto&amp; x) { return x * x; }</w:t>
       </w:r>
     </w:p>
-    <w:bookmarkEnd w:id="291"/>
-    <w:bookmarkStart w:id="292" w:name="X7ffa8a142207ad77887f3c885b987a0e4c4ad7a"/>
+    <w:bookmarkEnd w:id="292"/>
+    <w:bookmarkStart w:id="293" w:name="X7ffa8a142207ad77887f3c885b987a0e4c4ad7a"/>
     <w:p>
       <w:pPr>
         <w:pStyle w:val="Heading2"/>
@@ -49972,8 +50016,8 @@
         <w:t xml:space="preserve">Gains access to all declarations, even those that are not exported. [5,p.396]</w:t>
       </w:r>
     </w:p>
-    <w:bookmarkEnd w:id="292"/>
-    <w:bookmarkStart w:id="293" w:name="X53ca27d6d87d099894ae5af2ff788163622b2f0"/>
+    <w:bookmarkEnd w:id="293"/>
+    <w:bookmarkStart w:id="294" w:name="X53ca27d6d87d099894ae5af2ff788163622b2f0"/>
     <w:p>
       <w:pPr>
         <w:pStyle w:val="Heading2"/>
@@ -50040,8 +50084,8 @@
         <w:t xml:space="preserve">return type deduction. For auto return type deduction to work, the compiler needs the function definition to be part of the module interface.</w:t>
       </w:r>
     </w:p>
-    <w:bookmarkEnd w:id="293"/>
-    <w:bookmarkStart w:id="294" w:name="using-modules"/>
+    <w:bookmarkEnd w:id="294"/>
+    <w:bookmarkStart w:id="295" w:name="using-modules"/>
     <w:p>
       <w:pPr>
         <w:pStyle w:val="Heading2"/>
@@ -50417,8 +50461,8 @@
         <w:t xml:space="preserve">Then any file that imports a module implicitly inherits all import declarations that are exported from that module as well.</w:t>
       </w:r>
     </w:p>
-    <w:bookmarkEnd w:id="294"/>
-    <w:bookmarkStart w:id="295" w:name="splitting-modules"/>
+    <w:bookmarkEnd w:id="295"/>
+    <w:bookmarkStart w:id="296" w:name="splitting-modules"/>
     <w:p>
       <w:pPr>
         <w:pStyle w:val="Heading2"/>
@@ -51136,9 +51180,9 @@
         <w:t xml:space="preserve">;</w:t>
       </w:r>
     </w:p>
-    <w:bookmarkEnd w:id="295"/>
     <w:bookmarkEnd w:id="296"/>
-    <w:bookmarkStart w:id="302" w:name="templates"/>
+    <w:bookmarkEnd w:id="297"/>
+    <w:bookmarkStart w:id="303" w:name="templates"/>
     <w:p>
       <w:pPr>
         <w:pStyle w:val="Heading1"/>
@@ -52995,7 +53039,7 @@
         <w:t xml:space="preserve">}</w:t>
       </w:r>
     </w:p>
-    <w:bookmarkStart w:id="297" w:name="template-syntax-remarks"/>
+    <w:bookmarkStart w:id="298" w:name="template-syntax-remarks"/>
     <w:p>
       <w:pPr>
         <w:pStyle w:val="Heading2"/>
@@ -55916,8 +55960,8 @@
         <w:t xml:space="preserve">{}</w:t>
       </w:r>
     </w:p>
-    <w:bookmarkEnd w:id="297"/>
-    <w:bookmarkStart w:id="300" w:name="variadic-templates"/>
+    <w:bookmarkEnd w:id="298"/>
+    <w:bookmarkStart w:id="301" w:name="variadic-templates"/>
     <w:p>
       <w:pPr>
         <w:pStyle w:val="Heading2"/>
@@ -56052,7 +56096,7 @@
       <w:r>
         <w:t xml:space="preserve"> </w:t>
       </w:r>
-      <w:hyperlink r:id="rId298">
+      <w:hyperlink r:id="rId299">
         <w:r>
           <w:rPr>
             <w:rStyle w:val="Hyperlink"/>
@@ -56069,7 +56113,7 @@
       <w:r>
         <w:t xml:space="preserve"> </w:t>
       </w:r>
-      <w:hyperlink r:id="rId299">
+      <w:hyperlink r:id="rId300">
         <w:r>
           <w:rPr>
             <w:rStyle w:val="Hyperlink"/>
@@ -57324,8 +57368,8 @@
         <w:t xml:space="preserve">}</w:t>
       </w:r>
     </w:p>
-    <w:bookmarkEnd w:id="300"/>
-    <w:bookmarkStart w:id="301" w:name="Xa5cf80a47675042a29f9c8142090108c42b7dcf"/>
+    <w:bookmarkEnd w:id="301"/>
+    <w:bookmarkStart w:id="302" w:name="Xa5cf80a47675042a29f9c8142090108c42b7dcf"/>
     <w:p>
       <w:pPr>
         <w:pStyle w:val="Heading2"/>
@@ -58112,9 +58156,9 @@
         <w:t xml:space="preserve">can binds everything. The term that has been used to describe that (by Skott Meyers) has obtained a name universal reference.</w:t>
       </w:r>
     </w:p>
-    <w:bookmarkEnd w:id="301"/>
     <w:bookmarkEnd w:id="302"/>
-    <w:bookmarkStart w:id="303" w:name="variants-of-casting"/>
+    <w:bookmarkEnd w:id="303"/>
+    <w:bookmarkStart w:id="304" w:name="variants-of-casting"/>
     <w:p>
       <w:pPr>
         <w:pStyle w:val="Heading1"/>
@@ -58633,8 +58677,8 @@
         <w:t xml:space="preserve">}</w:t>
       </w:r>
     </w:p>
-    <w:bookmarkEnd w:id="303"/>
-    <w:bookmarkStart w:id="306" w:name="concepts-from-c20"/>
+    <w:bookmarkEnd w:id="304"/>
+    <w:bookmarkStart w:id="307" w:name="concepts-from-c20"/>
     <w:p>
       <w:pPr>
         <w:pStyle w:val="Heading1"/>
@@ -58643,7 +58687,7 @@
         <w:t xml:space="preserve">Concepts (from C++20)</w:t>
       </w:r>
     </w:p>
-    <w:bookmarkStart w:id="304" w:name="define-concepts"/>
+    <w:bookmarkStart w:id="305" w:name="define-concepts"/>
     <w:p>
       <w:pPr>
         <w:pStyle w:val="Heading2"/>
@@ -60365,8 +60409,8 @@
         <w:t xml:space="preserve">}</w:t>
       </w:r>
     </w:p>
-    <w:bookmarkEnd w:id="304"/>
-    <w:bookmarkStart w:id="305" w:name="use-concepts"/>
+    <w:bookmarkEnd w:id="305"/>
+    <w:bookmarkStart w:id="306" w:name="use-concepts"/>
     <w:p>
       <w:pPr>
         <w:pStyle w:val="Heading2"/>
@@ -60990,9 +61034,9 @@
         <w:t xml:space="preserve">}</w:t>
       </w:r>
     </w:p>
-    <w:bookmarkEnd w:id="305"/>
     <w:bookmarkEnd w:id="306"/>
-    <w:bookmarkStart w:id="307" w:name="coroutines-c20"/>
+    <w:bookmarkEnd w:id="307"/>
+    <w:bookmarkStart w:id="308" w:name="coroutines-c20"/>
     <w:p>
       <w:pPr>
         <w:pStyle w:val="Heading1"/>
@@ -61475,8 +61519,8 @@
         <w:t xml:space="preserve">();</w:t>
       </w:r>
     </w:p>
-    <w:bookmarkEnd w:id="307"/>
-    <w:bookmarkStart w:id="317" w:name="acknowledgements"/>
+    <w:bookmarkEnd w:id="308"/>
+    <w:bookmarkStart w:id="318" w:name="acknowledgements"/>
     <w:p>
       <w:pPr>
         <w:pStyle w:val="Heading1"/>
@@ -61500,7 +61544,7 @@
           <w:numId w:val="1153"/>
         </w:numPr>
       </w:pPr>
-      <w:hyperlink r:id="rId308">
+      <w:hyperlink r:id="rId309">
         <w:r>
           <w:rPr>
             <w:rStyle w:val="Hyperlink"/>
@@ -61517,7 +61561,7 @@
       <w:r>
         <w:t xml:space="preserve"> </w:t>
       </w:r>
-      <w:hyperlink r:id="rId309">
+      <w:hyperlink r:id="rId310">
         <w:r>
           <w:rPr>
             <w:rStyle w:val="Hyperlink"/>
@@ -61534,7 +61578,7 @@
       <w:r>
         <w:t xml:space="preserve"> </w:t>
       </w:r>
-      <w:hyperlink r:id="rId309">
+      <w:hyperlink r:id="rId310">
         <w:r>
           <w:rPr>
             <w:rStyle w:val="Hyperlink"/>
@@ -61573,7 +61617,7 @@
       <w:r>
         <w:t xml:space="preserve"> </w:t>
       </w:r>
-      <w:hyperlink r:id="rId310">
+      <w:hyperlink r:id="rId311">
         <w:r>
           <w:rPr>
             <w:rStyle w:val="Hyperlink"/>
@@ -61635,7 +61679,7 @@
       <w:r>
         <w:t xml:space="preserve"> </w:t>
       </w:r>
-      <w:hyperlink r:id="rId311">
+      <w:hyperlink r:id="rId312">
         <w:r>
           <w:rPr>
             <w:rStyle w:val="Hyperlink"/>
@@ -61660,7 +61704,7 @@
       <w:r>
         <w:t xml:space="preserve"> </w:t>
       </w:r>
-      <w:hyperlink r:id="rId312">
+      <w:hyperlink r:id="rId313">
         <w:r>
           <w:rPr>
             <w:rStyle w:val="Hyperlink"/>
@@ -61682,7 +61726,7 @@
       <w:r>
         <w:t xml:space="preserve"> </w:t>
       </w:r>
-      <w:hyperlink r:id="rId309">
+      <w:hyperlink r:id="rId310">
         <w:r>
           <w:rPr>
             <w:rStyle w:val="Hyperlink"/>
@@ -61696,7 +61740,7 @@
       <w:r>
         <w:t xml:space="preserve"> </w:t>
       </w:r>
-      <w:hyperlink r:id="rId313">
+      <w:hyperlink r:id="rId314">
         <w:r>
           <w:rPr>
             <w:rStyle w:val="Hyperlink"/>
@@ -61729,7 +61773,7 @@
       <w:r>
         <w:t xml:space="preserve"> </w:t>
       </w:r>
-      <w:hyperlink r:id="rId314">
+      <w:hyperlink r:id="rId315">
         <w:r>
           <w:rPr>
             <w:rStyle w:val="Hyperlink"/>
@@ -61746,7 +61790,7 @@
       <w:r>
         <w:t xml:space="preserve"> </w:t>
       </w:r>
-      <w:hyperlink r:id="rId315">
+      <w:hyperlink r:id="rId316">
         <w:r>
           <w:rPr>
             <w:rStyle w:val="Hyperlink"/>
@@ -61763,7 +61807,7 @@
       <w:r>
         <w:t xml:space="preserve"> </w:t>
       </w:r>
-      <w:hyperlink r:id="rId316">
+      <w:hyperlink r:id="rId317">
         <w:r>
           <w:rPr>
             <w:rStyle w:val="Hyperlink"/>
@@ -61775,8 +61819,8 @@
         <w:t xml:space="preserve">.</w:t>
       </w:r>
     </w:p>
-    <w:bookmarkEnd w:id="317"/>
-    <w:bookmarkStart w:id="326" w:name="references"/>
+    <w:bookmarkEnd w:id="318"/>
+    <w:bookmarkStart w:id="327" w:name="references"/>
     <w:p>
       <w:pPr>
         <w:pStyle w:val="Heading1"/>
@@ -61795,7 +61839,7 @@
       <w:r>
         <w:t xml:space="preserve"> </w:t>
       </w:r>
-      <w:hyperlink r:id="rId318">
+      <w:hyperlink r:id="rId319">
         <w:r>
           <w:rPr>
             <w:rStyle w:val="Hyperlink"/>
@@ -61814,7 +61858,7 @@
       <w:r>
         <w:t xml:space="preserve"> </w:t>
       </w:r>
-      <w:hyperlink r:id="rId319">
+      <w:hyperlink r:id="rId320">
         <w:r>
           <w:rPr>
             <w:rStyle w:val="Hyperlink"/>
@@ -61833,7 +61877,7 @@
       <w:r>
         <w:t xml:space="preserve"> </w:t>
       </w:r>
-      <w:hyperlink r:id="rId320">
+      <w:hyperlink r:id="rId321">
         <w:r>
           <w:rPr>
             <w:rStyle w:val="Hyperlink"/>
@@ -61852,7 +61896,7 @@
       <w:r>
         <w:t xml:space="preserve"> </w:t>
       </w:r>
-      <w:hyperlink r:id="rId321">
+      <w:hyperlink r:id="rId322">
         <w:r>
           <w:rPr>
             <w:rStyle w:val="Hyperlink"/>
@@ -61871,7 +61915,7 @@
       <w:r>
         <w:t xml:space="preserve"> </w:t>
       </w:r>
-      <w:hyperlink r:id="rId322">
+      <w:hyperlink r:id="rId323">
         <w:r>
           <w:rPr>
             <w:rStyle w:val="Hyperlink"/>
@@ -61909,7 +61953,7 @@
       <w:r>
         <w:t xml:space="preserve"> </w:t>
       </w:r>
-      <w:hyperlink r:id="rId323">
+      <w:hyperlink r:id="rId324">
         <w:r>
           <w:rPr>
             <w:rStyle w:val="Hyperlink"/>
@@ -61928,7 +61972,7 @@
       <w:r>
         <w:t xml:space="preserve"> </w:t>
       </w:r>
-      <w:hyperlink r:id="rId98">
+      <w:hyperlink r:id="rId99">
         <w:r>
           <w:rPr>
             <w:rStyle w:val="Hyperlink"/>
@@ -61947,7 +61991,7 @@
       <w:r>
         <w:t xml:space="preserve"> </w:t>
       </w:r>
-      <w:hyperlink r:id="rId324">
+      <w:hyperlink r:id="rId325">
         <w:r>
           <w:rPr>
             <w:rStyle w:val="Hyperlink"/>
@@ -61966,7 +62010,7 @@
       <w:r>
         <w:t xml:space="preserve"> </w:t>
       </w:r>
-      <w:hyperlink r:id="rId325">
+      <w:hyperlink r:id="rId326">
         <w:r>
           <w:rPr>
             <w:rStyle w:val="Hyperlink"/>
@@ -61975,7 +62019,26 @@
         </w:r>
       </w:hyperlink>
     </w:p>
-    <w:bookmarkEnd w:id="326"/>
+    <w:p>
+      <w:pPr>
+        <w:pStyle w:val="BodyText"/>
+      </w:pPr>
+      <w:r>
+        <w:t xml:space="preserve">[11]</w:t>
+      </w:r>
+      <w:r>
+        <w:t xml:space="preserve"> </w:t>
+      </w:r>
+      <w:hyperlink r:id="rId92">
+        <w:r>
+          <w:rPr>
+            <w:rStyle w:val="Hyperlink"/>
+          </w:rPr>
+          <w:t xml:space="preserve">Compiler Explorer. An interactive online compiler which shows the assembly output of compiled C++, Rust, Go</w:t>
+        </w:r>
+      </w:hyperlink>
+    </w:p>
+    <w:bookmarkEnd w:id="327"/>
     <w:sectPr/>
   </w:body>
 </w:document>

</xml_diff>